<commit_message>
Revision 1.0 of the ImageBytes documentation.
</commit_message>
<xml_diff>
--- a/Documentation/AlpacaImageBytes.docx
+++ b/Documentation/AlpacaImageBytes.docx
@@ -1257,7 +1257,7 @@
             </w:rPr>
             <w:fldChar w:fldCharType="separate"/>
           </w:r>
-          <w:hyperlink w:anchor="_Toc92640541" w:history="1">
+          <w:hyperlink w:anchor="_Toc92877734" w:history="1">
             <w:r>
               <w:rPr>
                 <w:rStyle w:val="Hyperlink"/>
@@ -1298,7 +1298,7 @@
                 <w:noProof/>
                 <w:webHidden/>
               </w:rPr>
-              <w:instrText xml:space="preserve"> PAGEREF _Toc92640541 \h </w:instrText>
+              <w:instrText xml:space="preserve"> PAGEREF _Toc92877734 \h </w:instrText>
             </w:r>
             <w:r>
               <w:rPr>
@@ -1341,7 +1341,7 @@
               <w:lang w:eastAsia="en-GB"/>
             </w:rPr>
           </w:pPr>
-          <w:hyperlink w:anchor="_Toc92640542" w:history="1">
+          <w:hyperlink w:anchor="_Toc92877735" w:history="1">
             <w:r>
               <w:rPr>
                 <w:rStyle w:val="Hyperlink"/>
@@ -1382,7 +1382,7 @@
                 <w:noProof/>
                 <w:webHidden/>
               </w:rPr>
-              <w:instrText xml:space="preserve"> PAGEREF _Toc92640542 \h </w:instrText>
+              <w:instrText xml:space="preserve"> PAGEREF _Toc92877735 \h </w:instrText>
             </w:r>
             <w:r>
               <w:rPr>
@@ -1425,7 +1425,7 @@
               <w:lang w:eastAsia="en-GB"/>
             </w:rPr>
           </w:pPr>
-          <w:hyperlink w:anchor="_Toc92640543" w:history="1">
+          <w:hyperlink w:anchor="_Toc92877736" w:history="1">
             <w:r>
               <w:rPr>
                 <w:rStyle w:val="Hyperlink"/>
@@ -1466,7 +1466,7 @@
                 <w:noProof/>
                 <w:webHidden/>
               </w:rPr>
-              <w:instrText xml:space="preserve"> PAGEREF _Toc92640543 \h </w:instrText>
+              <w:instrText xml:space="preserve"> PAGEREF _Toc92877736 \h </w:instrText>
             </w:r>
             <w:r>
               <w:rPr>
@@ -1509,7 +1509,7 @@
               <w:lang w:eastAsia="en-GB"/>
             </w:rPr>
           </w:pPr>
-          <w:hyperlink w:anchor="_Toc92640544" w:history="1">
+          <w:hyperlink w:anchor="_Toc92877737" w:history="1">
             <w:r>
               <w:rPr>
                 <w:rStyle w:val="Hyperlink"/>
@@ -1550,7 +1550,7 @@
                 <w:noProof/>
                 <w:webHidden/>
               </w:rPr>
-              <w:instrText xml:space="preserve"> PAGEREF _Toc92640544 \h </w:instrText>
+              <w:instrText xml:space="preserve"> PAGEREF _Toc92877737 \h </w:instrText>
             </w:r>
             <w:r>
               <w:rPr>
@@ -1593,7 +1593,7 @@
               <w:lang w:eastAsia="en-GB"/>
             </w:rPr>
           </w:pPr>
-          <w:hyperlink w:anchor="_Toc92640545" w:history="1">
+          <w:hyperlink w:anchor="_Toc92877738" w:history="1">
             <w:r>
               <w:rPr>
                 <w:rStyle w:val="Hyperlink"/>
@@ -1634,7 +1634,7 @@
                 <w:noProof/>
                 <w:webHidden/>
               </w:rPr>
-              <w:instrText xml:space="preserve"> PAGEREF _Toc92640545 \h </w:instrText>
+              <w:instrText xml:space="preserve"> PAGEREF _Toc92877738 \h </w:instrText>
             </w:r>
             <w:r>
               <w:rPr>
@@ -1677,7 +1677,7 @@
               <w:lang w:eastAsia="en-GB"/>
             </w:rPr>
           </w:pPr>
-          <w:hyperlink w:anchor="_Toc92640546" w:history="1">
+          <w:hyperlink w:anchor="_Toc92877739" w:history="1">
             <w:r>
               <w:rPr>
                 <w:rStyle w:val="Hyperlink"/>
@@ -1718,7 +1718,7 @@
                 <w:noProof/>
                 <w:webHidden/>
               </w:rPr>
-              <w:instrText xml:space="preserve"> PAGEREF _Toc92640546 \h </w:instrText>
+              <w:instrText xml:space="preserve"> PAGEREF _Toc92877739 \h </w:instrText>
             </w:r>
             <w:r>
               <w:rPr>
@@ -1761,7 +1761,7 @@
               <w:lang w:eastAsia="en-GB"/>
             </w:rPr>
           </w:pPr>
-          <w:hyperlink w:anchor="_Toc92640547" w:history="1">
+          <w:hyperlink w:anchor="_Toc92877740" w:history="1">
             <w:r>
               <w:rPr>
                 <w:rStyle w:val="Hyperlink"/>
@@ -1802,7 +1802,7 @@
                 <w:noProof/>
                 <w:webHidden/>
               </w:rPr>
-              <w:instrText xml:space="preserve"> PAGEREF _Toc92640547 \h </w:instrText>
+              <w:instrText xml:space="preserve"> PAGEREF _Toc92877740 \h </w:instrText>
             </w:r>
             <w:r>
               <w:rPr>
@@ -1845,7 +1845,7 @@
               <w:lang w:eastAsia="en-GB"/>
             </w:rPr>
           </w:pPr>
-          <w:hyperlink w:anchor="_Toc92640548" w:history="1">
+          <w:hyperlink w:anchor="_Toc92877741" w:history="1">
             <w:r>
               <w:rPr>
                 <w:rStyle w:val="Hyperlink"/>
@@ -1886,7 +1886,7 @@
                 <w:noProof/>
                 <w:webHidden/>
               </w:rPr>
-              <w:instrText xml:space="preserve"> PAGEREF _Toc92640548 \h </w:instrText>
+              <w:instrText xml:space="preserve"> PAGEREF _Toc92877741 \h </w:instrText>
             </w:r>
             <w:r>
               <w:rPr>
@@ -1929,7 +1929,7 @@
               <w:lang w:eastAsia="en-GB"/>
             </w:rPr>
           </w:pPr>
-          <w:hyperlink w:anchor="_Toc92640549" w:history="1">
+          <w:hyperlink w:anchor="_Toc92877742" w:history="1">
             <w:r>
               <w:rPr>
                 <w:rStyle w:val="Hyperlink"/>
@@ -1970,7 +1970,7 @@
                 <w:noProof/>
                 <w:webHidden/>
               </w:rPr>
-              <w:instrText xml:space="preserve"> PAGEREF _Toc92640549 \h </w:instrText>
+              <w:instrText xml:space="preserve"> PAGEREF _Toc92877742 \h </w:instrText>
             </w:r>
             <w:r>
               <w:rPr>
@@ -2013,7 +2013,7 @@
               <w:lang w:eastAsia="en-GB"/>
             </w:rPr>
           </w:pPr>
-          <w:hyperlink w:anchor="_Toc92640550" w:history="1">
+          <w:hyperlink w:anchor="_Toc92877743" w:history="1">
             <w:r>
               <w:rPr>
                 <w:rStyle w:val="Hyperlink"/>
@@ -2054,7 +2054,7 @@
                 <w:noProof/>
                 <w:webHidden/>
               </w:rPr>
-              <w:instrText xml:space="preserve"> PAGEREF _Toc92640550 \h </w:instrText>
+              <w:instrText xml:space="preserve"> PAGEREF _Toc92877743 \h </w:instrText>
             </w:r>
             <w:r>
               <w:rPr>
@@ -2097,7 +2097,7 @@
               <w:lang w:eastAsia="en-GB"/>
             </w:rPr>
           </w:pPr>
-          <w:hyperlink w:anchor="_Toc92640551" w:history="1">
+          <w:hyperlink w:anchor="_Toc92877744" w:history="1">
             <w:r>
               <w:rPr>
                 <w:rStyle w:val="Hyperlink"/>
@@ -2138,7 +2138,7 @@
                 <w:noProof/>
                 <w:webHidden/>
               </w:rPr>
-              <w:instrText xml:space="preserve"> PAGEREF _Toc92640551 \h </w:instrText>
+              <w:instrText xml:space="preserve"> PAGEREF _Toc92877744 \h </w:instrText>
             </w:r>
             <w:r>
               <w:rPr>
@@ -2181,7 +2181,7 @@
               <w:lang w:eastAsia="en-GB"/>
             </w:rPr>
           </w:pPr>
-          <w:hyperlink w:anchor="_Toc92640552" w:history="1">
+          <w:hyperlink w:anchor="_Toc92877745" w:history="1">
             <w:r>
               <w:rPr>
                 <w:rStyle w:val="Hyperlink"/>
@@ -2222,7 +2222,7 @@
                 <w:noProof/>
                 <w:webHidden/>
               </w:rPr>
-              <w:instrText xml:space="preserve"> PAGEREF _Toc92640552 \h </w:instrText>
+              <w:instrText xml:space="preserve"> PAGEREF _Toc92877745 \h </w:instrText>
             </w:r>
             <w:r>
               <w:rPr>
@@ -2265,7 +2265,7 @@
               <w:lang w:eastAsia="en-GB"/>
             </w:rPr>
           </w:pPr>
-          <w:hyperlink w:anchor="_Toc92640553" w:history="1">
+          <w:hyperlink w:anchor="_Toc92877746" w:history="1">
             <w:r>
               <w:rPr>
                 <w:rStyle w:val="Hyperlink"/>
@@ -2306,7 +2306,7 @@
                 <w:noProof/>
                 <w:webHidden/>
               </w:rPr>
-              <w:instrText xml:space="preserve"> PAGEREF _Toc92640553 \h </w:instrText>
+              <w:instrText xml:space="preserve"> PAGEREF _Toc92877746 \h </w:instrText>
             </w:r>
             <w:r>
               <w:rPr>
@@ -2349,7 +2349,7 @@
               <w:lang w:eastAsia="en-GB"/>
             </w:rPr>
           </w:pPr>
-          <w:hyperlink w:anchor="_Toc92640554" w:history="1">
+          <w:hyperlink w:anchor="_Toc92877747" w:history="1">
             <w:r>
               <w:rPr>
                 <w:rStyle w:val="Hyperlink"/>
@@ -2390,7 +2390,7 @@
                 <w:noProof/>
                 <w:webHidden/>
               </w:rPr>
-              <w:instrText xml:space="preserve"> PAGEREF _Toc92640554 \h </w:instrText>
+              <w:instrText xml:space="preserve"> PAGEREF _Toc92877747 \h </w:instrText>
             </w:r>
             <w:r>
               <w:rPr>
@@ -2433,7 +2433,7 @@
               <w:lang w:eastAsia="en-GB"/>
             </w:rPr>
           </w:pPr>
-          <w:hyperlink w:anchor="_Toc92640555" w:history="1">
+          <w:hyperlink w:anchor="_Toc92877748" w:history="1">
             <w:r>
               <w:rPr>
                 <w:rStyle w:val="Hyperlink"/>
@@ -2474,7 +2474,7 @@
                 <w:noProof/>
                 <w:webHidden/>
               </w:rPr>
-              <w:instrText xml:space="preserve"> PAGEREF _Toc92640555 \h </w:instrText>
+              <w:instrText xml:space="preserve"> PAGEREF _Toc92877748 \h </w:instrText>
             </w:r>
             <w:r>
               <w:rPr>
@@ -2517,7 +2517,7 @@
               <w:lang w:eastAsia="en-GB"/>
             </w:rPr>
           </w:pPr>
-          <w:hyperlink w:anchor="_Toc92640556" w:history="1">
+          <w:hyperlink w:anchor="_Toc92877749" w:history="1">
             <w:r>
               <w:rPr>
                 <w:rStyle w:val="Hyperlink"/>
@@ -2558,7 +2558,7 @@
                 <w:noProof/>
                 <w:webHidden/>
               </w:rPr>
-              <w:instrText xml:space="preserve"> PAGEREF _Toc92640556 \h </w:instrText>
+              <w:instrText xml:space="preserve"> PAGEREF _Toc92877749 \h </w:instrText>
             </w:r>
             <w:r>
               <w:rPr>
@@ -2601,7 +2601,7 @@
               <w:lang w:eastAsia="en-GB"/>
             </w:rPr>
           </w:pPr>
-          <w:hyperlink w:anchor="_Toc92640557" w:history="1">
+          <w:hyperlink w:anchor="_Toc92877750" w:history="1">
             <w:r>
               <w:rPr>
                 <w:rStyle w:val="Hyperlink"/>
@@ -2642,7 +2642,91 @@
                 <w:noProof/>
                 <w:webHidden/>
               </w:rPr>
-              <w:instrText xml:space="preserve"> PAGEREF _Toc92640557 \h </w:instrText>
+              <w:instrText xml:space="preserve"> PAGEREF _Toc92877750 \h </w:instrText>
+            </w:r>
+            <w:r>
+              <w:rPr>
+                <w:noProof/>
+                <w:webHidden/>
+              </w:rPr>
+            </w:r>
+            <w:r>
+              <w:rPr>
+                <w:noProof/>
+                <w:webHidden/>
+              </w:rPr>
+              <w:fldChar w:fldCharType="separate"/>
+            </w:r>
+            <w:r>
+              <w:rPr>
+                <w:noProof/>
+                <w:webHidden/>
+              </w:rPr>
+              <w:t>8</w:t>
+            </w:r>
+            <w:r>
+              <w:rPr>
+                <w:noProof/>
+                <w:webHidden/>
+              </w:rPr>
+              <w:fldChar w:fldCharType="end"/>
+            </w:r>
+          </w:hyperlink>
+        </w:p>
+        <w:p>
+          <w:pPr>
+            <w:pStyle w:val="TOC1"/>
+            <w:tabs>
+              <w:tab w:val="left" w:pos="660"/>
+              <w:tab w:val="right" w:leader="dot" w:pos="9350"/>
+            </w:tabs>
+            <w:rPr>
+              <w:noProof/>
+              <w:lang w:eastAsia="en-GB"/>
+            </w:rPr>
+          </w:pPr>
+          <w:hyperlink w:anchor="_Toc92877751" w:history="1">
+            <w:r>
+              <w:rPr>
+                <w:rStyle w:val="Hyperlink"/>
+                <w:noProof/>
+              </w:rPr>
+              <w:t>11.</w:t>
+            </w:r>
+            <w:r>
+              <w:rPr>
+                <w:noProof/>
+                <w:lang w:eastAsia="en-GB"/>
+              </w:rPr>
+              <w:tab/>
+            </w:r>
+            <w:r>
+              <w:rPr>
+                <w:rStyle w:val="Hyperlink"/>
+                <w:noProof/>
+              </w:rPr>
+              <w:t>Document History</w:t>
+            </w:r>
+            <w:r>
+              <w:rPr>
+                <w:noProof/>
+                <w:webHidden/>
+              </w:rPr>
+              <w:tab/>
+            </w:r>
+            <w:r>
+              <w:rPr>
+                <w:noProof/>
+                <w:webHidden/>
+              </w:rPr>
+              <w:fldChar w:fldCharType="begin"/>
+            </w:r>
+            <w:r>
+              <w:rPr>
+                <w:noProof/>
+                <w:webHidden/>
+              </w:rPr>
+              <w:instrText xml:space="preserve"> PAGEREF _Toc92877751 \h </w:instrText>
             </w:r>
             <w:r>
               <w:rPr>
@@ -2736,7 +2820,7 @@
       <w:bookmarkStart w:id="26" w:name="_Toc358323"/>
       <w:bookmarkStart w:id="27" w:name="_Toc358376"/>
       <w:bookmarkStart w:id="28" w:name="_Toc358476"/>
-      <w:bookmarkStart w:id="29" w:name="_Toc92640541"/>
+      <w:bookmarkStart w:id="29" w:name="_Toc92877734"/>
       <w:bookmarkEnd w:id="2"/>
       <w:bookmarkEnd w:id="1"/>
       <w:bookmarkEnd w:id="3"/>
@@ -2904,7 +2988,7 @@
       <w:pPr>
         <w:pStyle w:val="Heading1"/>
       </w:pPr>
-      <w:bookmarkStart w:id="30" w:name="_Toc92640542"/>
+      <w:bookmarkStart w:id="30" w:name="_Toc92877735"/>
       <w:r>
         <w:t>ImageBytes Mechanic</w:t>
       </w:r>
@@ -2924,10 +3008,18 @@
         </w:numPr>
       </w:pPr>
       <w:r>
-        <w:t>Is e</w:t>
-      </w:r>
-      <w:r>
-        <w:t xml:space="preserve">ffected </w:t>
+        <w:t xml:space="preserve">Is </w:t>
+      </w:r>
+      <w:proofErr w:type="gramStart"/>
+      <w:r>
+        <w:t>e</w:t>
+      </w:r>
+      <w:r>
+        <w:t>ffected</w:t>
+      </w:r>
+      <w:proofErr w:type="gramEnd"/>
+      <w:r>
+        <w:t xml:space="preserve"> </w:t>
       </w:r>
       <w:r>
         <w:t xml:space="preserve">directly </w:t>
@@ -2989,11 +3081,9 @@
       <w:r>
         <w:t xml:space="preserve">byte values rather than as </w:t>
       </w:r>
-      <w:proofErr w:type="gramStart"/>
-      <w:r>
-        <w:t>four byte</w:t>
-      </w:r>
-      <w:proofErr w:type="gramEnd"/>
+      <w:r>
+        <w:t>four-byte</w:t>
+      </w:r>
       <w:r>
         <w:t xml:space="preserve"> Int32 values.</w:t>
       </w:r>
@@ -3059,7 +3149,7 @@
       <w:pPr>
         <w:pStyle w:val="Heading1"/>
       </w:pPr>
-      <w:bookmarkStart w:id="31" w:name="_Toc92640543"/>
+      <w:bookmarkStart w:id="31" w:name="_Toc92877736"/>
       <w:r>
         <w:lastRenderedPageBreak/>
         <w:t>ImageBytes</w:t>
@@ -3155,7 +3245,25 @@
         </w:numPr>
       </w:pPr>
       <w:r>
-        <w:t>Eliminates the base64 encoding overhead on the Alpaca device and the base64 decoding overhead on the client.</w:t>
+        <w:t>Eliminates the base64 encoding overhead on Alpaca device</w:t>
+      </w:r>
+      <w:r>
+        <w:t>s</w:t>
+      </w:r>
+      <w:r>
+        <w:t xml:space="preserve"> and the base64 decoding overhead on </w:t>
+      </w:r>
+      <w:r>
+        <w:t xml:space="preserve">Alpaca </w:t>
+      </w:r>
+      <w:r>
+        <w:t>client</w:t>
+      </w:r>
+      <w:r>
+        <w:t>s</w:t>
+      </w:r>
+      <w:r>
+        <w:t>.</w:t>
       </w:r>
     </w:p>
     <w:p>
@@ -3303,7 +3411,7 @@
       <w:pPr>
         <w:pStyle w:val="Heading1"/>
       </w:pPr>
-      <w:bookmarkStart w:id="32" w:name="_Toc92640544"/>
+      <w:bookmarkStart w:id="32" w:name="_Toc92877737"/>
       <w:r>
         <w:t>Performance Benefit</w:t>
       </w:r>
@@ -3314,7 +3422,10 @@
     </w:p>
     <w:p>
       <w:r>
-        <w:t xml:space="preserve">Practical performance benefits depend on </w:t>
+        <w:t>P</w:t>
+      </w:r>
+      <w:r>
+        <w:t xml:space="preserve">erformance benefits depend on </w:t>
       </w:r>
       <w:r>
         <w:t xml:space="preserve">device capabilities, </w:t>
@@ -3326,67 +3437,77 @@
         <w:t>A</w:t>
       </w:r>
       <w:r>
-        <w:t xml:space="preserve">s a benchmark, the timings </w:t>
-      </w:r>
-      <w:r>
-        <w:t xml:space="preserve">below </w:t>
-      </w:r>
-      <w:r>
-        <w:t xml:space="preserve">were obtained </w:t>
-      </w:r>
-      <w:r>
-        <w:t>over a 650Mbit/sec 802.11ac wireless link</w:t>
+        <w:t>s a benchmark, the</w:t>
+      </w:r>
+      <w:r>
+        <w:t>se</w:t>
+      </w:r>
+      <w:r>
+        <w:t xml:space="preserve"> timings were obtained </w:t>
+      </w:r>
+      <w:r>
+        <w:t xml:space="preserve">over a 650Mbit/sec 802.11ac wireless link </w:t>
+      </w:r>
+      <w:r>
+        <w:t>by</w:t>
       </w:r>
       <w:r>
         <w:t xml:space="preserve"> </w:t>
       </w:r>
       <w:r>
-        <w:t>by</w:t>
+        <w:t xml:space="preserve">a </w:t>
+      </w:r>
+      <w:r>
+        <w:t>Windows l</w:t>
+      </w:r>
+      <w:r>
+        <w:t xml:space="preserve">aptop client </w:t>
+      </w:r>
+      <w:r>
+        <w:t xml:space="preserve">when </w:t>
+      </w:r>
+      <w:r>
+        <w:t>accessing</w:t>
       </w:r>
       <w:r>
         <w:t xml:space="preserve"> </w:t>
       </w:r>
       <w:r>
-        <w:t xml:space="preserve">a </w:t>
-      </w:r>
-      <w:r>
-        <w:t>Windows l</w:t>
-      </w:r>
-      <w:r>
-        <w:t xml:space="preserve">aptop client </w:t>
-      </w:r>
-      <w:r>
-        <w:t xml:space="preserve">when </w:t>
-      </w:r>
-      <w:r>
-        <w:t xml:space="preserve">accessing </w:t>
-      </w:r>
-      <w:r>
         <w:t>a</w:t>
       </w:r>
       <w:r>
         <w:t xml:space="preserve"> </w:t>
       </w:r>
       <w:r>
-        <w:t xml:space="preserve">Camera Simulator </w:t>
-      </w:r>
-      <w:r>
-        <w:t xml:space="preserve">running on </w:t>
-      </w:r>
-      <w:r>
-        <w:t>a</w:t>
-      </w:r>
-      <w:r>
-        <w:t xml:space="preserve">n ASCOM </w:t>
-      </w:r>
-      <w:r>
-        <w:t>Remote Server.</w:t>
+        <w:t>Camera Simulator</w:t>
+      </w:r>
+      <w:r>
+        <w:t xml:space="preserve"> hosted by an </w:t>
+      </w:r>
+      <w:r>
+        <w:t xml:space="preserve">ASCOM </w:t>
+      </w:r>
+      <w:r>
+        <w:t>Remote Server</w:t>
+      </w:r>
+      <w:r>
+        <w:t xml:space="preserve"> </w:t>
+      </w:r>
+      <w:r>
+        <w:t xml:space="preserve">running </w:t>
+      </w:r>
+      <w:r>
+        <w:t>on a desktop PC</w:t>
+      </w:r>
+      <w:r>
+        <w:t>.</w:t>
       </w:r>
     </w:p>
     <w:p>
       <w:pPr>
         <w:keepNext/>
         <w:keepLines/>
+        <w:spacing w:after="0"/>
         <w:rPr>
           <w:b/>
           <w:bCs/>
@@ -3400,7 +3521,18 @@
         <w:t xml:space="preserve">Image Data: </w:t>
       </w:r>
       <w:r>
-        <w:t xml:space="preserve">6000 x 4000 monochrome image totalling 24 million </w:t>
+        <w:t>6000 x 4000 monochrome image</w:t>
+      </w:r>
+      <w:bookmarkStart w:id="33" w:name="_Ref92873676"/>
+      <w:r>
+        <w:rPr>
+          <w:vertAlign w:val="superscript"/>
+        </w:rPr>
+        <w:footnoteReference w:id="1"/>
+      </w:r>
+      <w:bookmarkEnd w:id="33"/>
+      <w:r>
+        <w:t xml:space="preserve"> totalling 24 million </w:t>
       </w:r>
       <w:r>
         <w:t>elements</w:t>
@@ -3417,10 +3549,10 @@
         <w:tblLook w:val="04A0" w:firstRow="1" w:lastRow="0" w:firstColumn="1" w:lastColumn="0" w:noHBand="0" w:noVBand="1"/>
       </w:tblPr>
       <w:tblGrid>
-        <w:gridCol w:w="1889"/>
-        <w:gridCol w:w="2663"/>
-        <w:gridCol w:w="2399"/>
-        <w:gridCol w:w="2399"/>
+        <w:gridCol w:w="2122"/>
+        <w:gridCol w:w="2409"/>
+        <w:gridCol w:w="2409"/>
+        <w:gridCol w:w="2410"/>
       </w:tblGrid>
       <w:tr>
         <w:trPr>
@@ -3428,7 +3560,7 @@
         </w:trPr>
         <w:tc>
           <w:tcPr>
-            <w:tcW w:w="1889" w:type="dxa"/>
+            <w:tcW w:w="2122" w:type="dxa"/>
           </w:tcPr>
           <w:p>
             <w:pPr>
@@ -3445,7 +3577,7 @@
         </w:tc>
         <w:tc>
           <w:tcPr>
-            <w:tcW w:w="7461" w:type="dxa"/>
+            <w:tcW w:w="7228" w:type="dxa"/>
             <w:gridSpan w:val="3"/>
           </w:tcPr>
           <w:p>
@@ -3508,7 +3640,7 @@
         </w:trPr>
         <w:tc>
           <w:tcPr>
-            <w:tcW w:w="1889" w:type="dxa"/>
+            <w:tcW w:w="2122" w:type="dxa"/>
           </w:tcPr>
           <w:p>
             <w:pPr>
@@ -3533,7 +3665,7 @@
         </w:tc>
         <w:tc>
           <w:tcPr>
-            <w:tcW w:w="2663" w:type="dxa"/>
+            <w:tcW w:w="2409" w:type="dxa"/>
           </w:tcPr>
           <w:p>
             <w:pPr>
@@ -3554,7 +3686,7 @@
               </w:rPr>
               <w:t>JSON</w:t>
             </w:r>
-            <w:bookmarkStart w:id="33" w:name="_Ref92637638"/>
+            <w:bookmarkStart w:id="34" w:name="_Ref92637638"/>
             <w:r>
               <w:rPr>
                 <w:rStyle w:val="FootnoteReference"/>
@@ -3562,14 +3694,14 @@
                 <w:bCs/>
                 <w:color w:val="0070C0"/>
               </w:rPr>
-              <w:footnoteReference w:id="1"/>
-            </w:r>
-            <w:bookmarkEnd w:id="33"/>
+              <w:footnoteReference w:id="2"/>
+            </w:r>
+            <w:bookmarkEnd w:id="34"/>
           </w:p>
         </w:tc>
         <w:tc>
           <w:tcPr>
-            <w:tcW w:w="2399" w:type="dxa"/>
+            <w:tcW w:w="2409" w:type="dxa"/>
           </w:tcPr>
           <w:p>
             <w:pPr>
@@ -3590,7 +3722,7 @@
               </w:rPr>
               <w:t>Base64Handoff</w:t>
             </w:r>
-            <w:bookmarkStart w:id="34" w:name="_Ref92637652"/>
+            <w:bookmarkStart w:id="35" w:name="_Ref92637652"/>
             <w:r>
               <w:rPr>
                 <w:rStyle w:val="FootnoteReference"/>
@@ -3598,14 +3730,14 @@
                 <w:bCs/>
                 <w:color w:val="0070C0"/>
               </w:rPr>
-              <w:footnoteReference w:id="2"/>
-            </w:r>
-            <w:bookmarkEnd w:id="34"/>
+              <w:footnoteReference w:id="3"/>
+            </w:r>
+            <w:bookmarkEnd w:id="35"/>
           </w:p>
         </w:tc>
         <w:tc>
           <w:tcPr>
-            <w:tcW w:w="2399" w:type="dxa"/>
+            <w:tcW w:w="2410" w:type="dxa"/>
           </w:tcPr>
           <w:p>
             <w:pPr>
@@ -3626,7 +3758,7 @@
               </w:rPr>
               <w:t>ImageBytes</w:t>
             </w:r>
-            <w:bookmarkStart w:id="35" w:name="_Ref92637658"/>
+            <w:bookmarkStart w:id="36" w:name="_Ref92637658"/>
             <w:r>
               <w:rPr>
                 <w:rStyle w:val="FootnoteReference"/>
@@ -3634,9 +3766,9 @@
                 <w:bCs/>
                 <w:color w:val="0070C0"/>
               </w:rPr>
-              <w:footnoteReference w:id="3"/>
-            </w:r>
-            <w:bookmarkEnd w:id="35"/>
+              <w:footnoteReference w:id="4"/>
+            </w:r>
+            <w:bookmarkEnd w:id="36"/>
           </w:p>
         </w:tc>
       </w:tr>
@@ -3646,7 +3778,7 @@
         </w:trPr>
         <w:tc>
           <w:tcPr>
-            <w:tcW w:w="1889" w:type="dxa"/>
+            <w:tcW w:w="2122" w:type="dxa"/>
           </w:tcPr>
           <w:p>
             <w:pPr>
@@ -3661,7 +3793,7 @@
         </w:tc>
         <w:tc>
           <w:tcPr>
-            <w:tcW w:w="2663" w:type="dxa"/>
+            <w:tcW w:w="2409" w:type="dxa"/>
           </w:tcPr>
           <w:p>
             <w:pPr>
@@ -3676,7 +3808,7 @@
         </w:tc>
         <w:tc>
           <w:tcPr>
-            <w:tcW w:w="2399" w:type="dxa"/>
+            <w:tcW w:w="2409" w:type="dxa"/>
           </w:tcPr>
           <w:p>
             <w:pPr>
@@ -3691,7 +3823,7 @@
         </w:tc>
         <w:tc>
           <w:tcPr>
-            <w:tcW w:w="2399" w:type="dxa"/>
+            <w:tcW w:w="2410" w:type="dxa"/>
           </w:tcPr>
           <w:p>
             <w:pPr>
@@ -3711,7 +3843,7 @@
         </w:trPr>
         <w:tc>
           <w:tcPr>
-            <w:tcW w:w="1889" w:type="dxa"/>
+            <w:tcW w:w="2122" w:type="dxa"/>
           </w:tcPr>
           <w:p>
             <w:pPr>
@@ -3726,7 +3858,7 @@
         </w:tc>
         <w:tc>
           <w:tcPr>
-            <w:tcW w:w="2663" w:type="dxa"/>
+            <w:tcW w:w="2409" w:type="dxa"/>
           </w:tcPr>
           <w:p>
             <w:pPr>
@@ -3741,7 +3873,7 @@
         </w:tc>
         <w:tc>
           <w:tcPr>
-            <w:tcW w:w="2399" w:type="dxa"/>
+            <w:tcW w:w="2409" w:type="dxa"/>
           </w:tcPr>
           <w:p>
             <w:pPr>
@@ -3756,7 +3888,7 @@
         </w:tc>
         <w:tc>
           <w:tcPr>
-            <w:tcW w:w="2399" w:type="dxa"/>
+            <w:tcW w:w="2410" w:type="dxa"/>
           </w:tcPr>
           <w:p>
             <w:pPr>
@@ -3776,7 +3908,7 @@
         </w:trPr>
         <w:tc>
           <w:tcPr>
-            <w:tcW w:w="1889" w:type="dxa"/>
+            <w:tcW w:w="2122" w:type="dxa"/>
           </w:tcPr>
           <w:p>
             <w:pPr>
@@ -3791,7 +3923,7 @@
         </w:tc>
         <w:tc>
           <w:tcPr>
-            <w:tcW w:w="2663" w:type="dxa"/>
+            <w:tcW w:w="2409" w:type="dxa"/>
           </w:tcPr>
           <w:p>
             <w:pPr>
@@ -3806,7 +3938,7 @@
         </w:tc>
         <w:tc>
           <w:tcPr>
-            <w:tcW w:w="2399" w:type="dxa"/>
+            <w:tcW w:w="2409" w:type="dxa"/>
           </w:tcPr>
           <w:p>
             <w:pPr>
@@ -3821,7 +3953,7 @@
         </w:tc>
         <w:tc>
           <w:tcPr>
-            <w:tcW w:w="2399" w:type="dxa"/>
+            <w:tcW w:w="2410" w:type="dxa"/>
           </w:tcPr>
           <w:p>
             <w:pPr>
@@ -3841,7 +3973,7 @@
         </w:trPr>
         <w:tc>
           <w:tcPr>
-            <w:tcW w:w="1889" w:type="dxa"/>
+            <w:tcW w:w="2122" w:type="dxa"/>
           </w:tcPr>
           <w:p>
             <w:pPr>
@@ -3856,7 +3988,7 @@
         </w:tc>
         <w:tc>
           <w:tcPr>
-            <w:tcW w:w="2663" w:type="dxa"/>
+            <w:tcW w:w="2409" w:type="dxa"/>
           </w:tcPr>
           <w:p>
             <w:pPr>
@@ -3871,7 +4003,7 @@
         </w:tc>
         <w:tc>
           <w:tcPr>
-            <w:tcW w:w="2399" w:type="dxa"/>
+            <w:tcW w:w="2409" w:type="dxa"/>
           </w:tcPr>
           <w:p>
             <w:pPr>
@@ -3886,7 +4018,7 @@
         </w:tc>
         <w:tc>
           <w:tcPr>
-            <w:tcW w:w="2399" w:type="dxa"/>
+            <w:tcW w:w="2410" w:type="dxa"/>
           </w:tcPr>
           <w:p>
             <w:pPr>
@@ -3913,6 +4045,7 @@
       <w:pPr>
         <w:keepNext/>
         <w:keepLines/>
+        <w:spacing w:after="0"/>
         <w:rPr>
           <w:b/>
           <w:bCs/>
@@ -3927,7 +4060,45 @@
         <w:t xml:space="preserve">Image Data: </w:t>
       </w:r>
       <w:r>
-        <w:t xml:space="preserve">6000 x 4000 x 3 plane colour RGB image totalling 72 million </w:t>
+        <w:t>6000 x 4000 x 3 plane colour RGB image</w:t>
+      </w:r>
+      <w:r>
+        <w:rPr>
+          <w:vertAlign w:val="superscript"/>
+        </w:rPr>
+        <w:fldChar w:fldCharType="begin"/>
+      </w:r>
+      <w:r>
+        <w:rPr>
+          <w:vertAlign w:val="superscript"/>
+        </w:rPr>
+        <w:instrText xml:space="preserve"> NOTEREF _Ref92873676 \h  \* MERGEFORMAT </w:instrText>
+      </w:r>
+      <w:r>
+        <w:rPr>
+          <w:vertAlign w:val="superscript"/>
+        </w:rPr>
+      </w:r>
+      <w:r>
+        <w:rPr>
+          <w:vertAlign w:val="superscript"/>
+        </w:rPr>
+        <w:fldChar w:fldCharType="separate"/>
+      </w:r>
+      <w:r>
+        <w:rPr>
+          <w:vertAlign w:val="superscript"/>
+        </w:rPr>
+        <w:t>1</w:t>
+      </w:r>
+      <w:r>
+        <w:rPr>
+          <w:vertAlign w:val="superscript"/>
+        </w:rPr>
+        <w:fldChar w:fldCharType="end"/>
+      </w:r>
+      <w:r>
+        <w:t xml:space="preserve"> totalling 72 million </w:t>
       </w:r>
       <w:r>
         <w:t>elements</w:t>
@@ -3944,10 +4115,10 @@
         <w:tblLook w:val="04A0" w:firstRow="1" w:lastRow="0" w:firstColumn="1" w:lastColumn="0" w:noHBand="0" w:noVBand="1"/>
       </w:tblPr>
       <w:tblGrid>
-        <w:gridCol w:w="1889"/>
-        <w:gridCol w:w="2663"/>
-        <w:gridCol w:w="2399"/>
-        <w:gridCol w:w="2399"/>
+        <w:gridCol w:w="2122"/>
+        <w:gridCol w:w="2409"/>
+        <w:gridCol w:w="2409"/>
+        <w:gridCol w:w="2410"/>
       </w:tblGrid>
       <w:tr>
         <w:trPr>
@@ -3955,7 +4126,7 @@
         </w:trPr>
         <w:tc>
           <w:tcPr>
-            <w:tcW w:w="1889" w:type="dxa"/>
+            <w:tcW w:w="2122" w:type="dxa"/>
           </w:tcPr>
           <w:p>
             <w:pPr>
@@ -3972,7 +4143,7 @@
         </w:tc>
         <w:tc>
           <w:tcPr>
-            <w:tcW w:w="7461" w:type="dxa"/>
+            <w:tcW w:w="7228" w:type="dxa"/>
             <w:gridSpan w:val="3"/>
           </w:tcPr>
           <w:p>
@@ -4035,7 +4206,7 @@
         </w:trPr>
         <w:tc>
           <w:tcPr>
-            <w:tcW w:w="1889" w:type="dxa"/>
+            <w:tcW w:w="2122" w:type="dxa"/>
           </w:tcPr>
           <w:p>
             <w:pPr>
@@ -4060,7 +4231,7 @@
         </w:tc>
         <w:tc>
           <w:tcPr>
-            <w:tcW w:w="2663" w:type="dxa"/>
+            <w:tcW w:w="2409" w:type="dxa"/>
           </w:tcPr>
           <w:p>
             <w:pPr>
@@ -4106,6 +4277,7 @@
                 <w:color w:val="0070C0"/>
                 <w:vertAlign w:val="superscript"/>
               </w:rPr>
+              <w:instrText xml:space="preserve"> \* MERGEFORMAT </w:instrText>
             </w:r>
             <w:r>
               <w:rPr>
@@ -4114,7 +4286,6 @@
                 <w:color w:val="0070C0"/>
                 <w:vertAlign w:val="superscript"/>
               </w:rPr>
-              <w:instrText xml:space="preserve"> \* MERGEFORMAT </w:instrText>
             </w:r>
             <w:r>
               <w:rPr>
@@ -4132,7 +4303,7 @@
                 <w:color w:val="0070C0"/>
                 <w:vertAlign w:val="superscript"/>
               </w:rPr>
-              <w:t>1</w:t>
+              <w:t>2</w:t>
             </w:r>
             <w:r>
               <w:rPr>
@@ -4147,7 +4318,7 @@
         </w:tc>
         <w:tc>
           <w:tcPr>
-            <w:tcW w:w="2399" w:type="dxa"/>
+            <w:tcW w:w="2409" w:type="dxa"/>
           </w:tcPr>
           <w:p>
             <w:pPr>
@@ -4193,6 +4364,7 @@
                 <w:color w:val="0070C0"/>
                 <w:vertAlign w:val="superscript"/>
               </w:rPr>
+              <w:instrText xml:space="preserve"> \* MERGEFORMAT </w:instrText>
             </w:r>
             <w:r>
               <w:rPr>
@@ -4201,7 +4373,6 @@
                 <w:color w:val="0070C0"/>
                 <w:vertAlign w:val="superscript"/>
               </w:rPr>
-              <w:instrText xml:space="preserve"> \* MERGEFORMAT </w:instrText>
             </w:r>
             <w:r>
               <w:rPr>
@@ -4219,7 +4390,7 @@
                 <w:color w:val="0070C0"/>
                 <w:vertAlign w:val="superscript"/>
               </w:rPr>
-              <w:t>2</w:t>
+              <w:t>3</w:t>
             </w:r>
             <w:r>
               <w:rPr>
@@ -4234,7 +4405,7 @@
         </w:tc>
         <w:tc>
           <w:tcPr>
-            <w:tcW w:w="2399" w:type="dxa"/>
+            <w:tcW w:w="2410" w:type="dxa"/>
           </w:tcPr>
           <w:p>
             <w:pPr>
@@ -4280,6 +4451,7 @@
                 <w:color w:val="0070C0"/>
                 <w:vertAlign w:val="superscript"/>
               </w:rPr>
+              <w:instrText xml:space="preserve"> \* MERGEFORMAT </w:instrText>
             </w:r>
             <w:r>
               <w:rPr>
@@ -4288,7 +4460,6 @@
                 <w:color w:val="0070C0"/>
                 <w:vertAlign w:val="superscript"/>
               </w:rPr>
-              <w:instrText xml:space="preserve"> \* MERGEFORMAT </w:instrText>
             </w:r>
             <w:r>
               <w:rPr>
@@ -4306,7 +4477,7 @@
                 <w:color w:val="0070C0"/>
                 <w:vertAlign w:val="superscript"/>
               </w:rPr>
-              <w:t>3</w:t>
+              <w:t>4</w:t>
             </w:r>
             <w:r>
               <w:rPr>
@@ -4326,7 +4497,7 @@
         </w:trPr>
         <w:tc>
           <w:tcPr>
-            <w:tcW w:w="1889" w:type="dxa"/>
+            <w:tcW w:w="2122" w:type="dxa"/>
           </w:tcPr>
           <w:p>
             <w:pPr>
@@ -4341,7 +4512,7 @@
         </w:tc>
         <w:tc>
           <w:tcPr>
-            <w:tcW w:w="2663" w:type="dxa"/>
+            <w:tcW w:w="2409" w:type="dxa"/>
           </w:tcPr>
           <w:p>
             <w:pPr>
@@ -4356,7 +4527,7 @@
         </w:tc>
         <w:tc>
           <w:tcPr>
-            <w:tcW w:w="2399" w:type="dxa"/>
+            <w:tcW w:w="2409" w:type="dxa"/>
           </w:tcPr>
           <w:p>
             <w:pPr>
@@ -4371,7 +4542,7 @@
         </w:tc>
         <w:tc>
           <w:tcPr>
-            <w:tcW w:w="2399" w:type="dxa"/>
+            <w:tcW w:w="2410" w:type="dxa"/>
           </w:tcPr>
           <w:p>
             <w:pPr>
@@ -4391,7 +4562,7 @@
         </w:trPr>
         <w:tc>
           <w:tcPr>
-            <w:tcW w:w="1889" w:type="dxa"/>
+            <w:tcW w:w="2122" w:type="dxa"/>
           </w:tcPr>
           <w:p>
             <w:pPr>
@@ -4406,7 +4577,7 @@
         </w:tc>
         <w:tc>
           <w:tcPr>
-            <w:tcW w:w="2663" w:type="dxa"/>
+            <w:tcW w:w="2409" w:type="dxa"/>
           </w:tcPr>
           <w:p>
             <w:pPr>
@@ -4421,7 +4592,7 @@
         </w:tc>
         <w:tc>
           <w:tcPr>
-            <w:tcW w:w="2399" w:type="dxa"/>
+            <w:tcW w:w="2409" w:type="dxa"/>
           </w:tcPr>
           <w:p>
             <w:pPr>
@@ -4436,7 +4607,7 @@
         </w:tc>
         <w:tc>
           <w:tcPr>
-            <w:tcW w:w="2399" w:type="dxa"/>
+            <w:tcW w:w="2410" w:type="dxa"/>
           </w:tcPr>
           <w:p>
             <w:pPr>
@@ -4456,7 +4627,7 @@
         </w:trPr>
         <w:tc>
           <w:tcPr>
-            <w:tcW w:w="1889" w:type="dxa"/>
+            <w:tcW w:w="2122" w:type="dxa"/>
           </w:tcPr>
           <w:p>
             <w:pPr>
@@ -4471,7 +4642,7 @@
         </w:tc>
         <w:tc>
           <w:tcPr>
-            <w:tcW w:w="2663" w:type="dxa"/>
+            <w:tcW w:w="2409" w:type="dxa"/>
           </w:tcPr>
           <w:p>
             <w:pPr>
@@ -4486,7 +4657,7 @@
         </w:tc>
         <w:tc>
           <w:tcPr>
-            <w:tcW w:w="2399" w:type="dxa"/>
+            <w:tcW w:w="2409" w:type="dxa"/>
           </w:tcPr>
           <w:p>
             <w:pPr>
@@ -4501,7 +4672,7 @@
         </w:tc>
         <w:tc>
           <w:tcPr>
-            <w:tcW w:w="2399" w:type="dxa"/>
+            <w:tcW w:w="2410" w:type="dxa"/>
           </w:tcPr>
           <w:p>
             <w:pPr>
@@ -4521,7 +4692,7 @@
         </w:trPr>
         <w:tc>
           <w:tcPr>
-            <w:tcW w:w="1889" w:type="dxa"/>
+            <w:tcW w:w="2122" w:type="dxa"/>
           </w:tcPr>
           <w:p>
             <w:pPr>
@@ -4536,7 +4707,7 @@
         </w:tc>
         <w:tc>
           <w:tcPr>
-            <w:tcW w:w="2663" w:type="dxa"/>
+            <w:tcW w:w="2409" w:type="dxa"/>
           </w:tcPr>
           <w:p>
             <w:pPr>
@@ -4551,7 +4722,7 @@
         </w:tc>
         <w:tc>
           <w:tcPr>
-            <w:tcW w:w="2399" w:type="dxa"/>
+            <w:tcW w:w="2409" w:type="dxa"/>
           </w:tcPr>
           <w:p>
             <w:pPr>
@@ -4566,7 +4737,7 @@
         </w:tc>
         <w:tc>
           <w:tcPr>
-            <w:tcW w:w="2399" w:type="dxa"/>
+            <w:tcW w:w="2410" w:type="dxa"/>
           </w:tcPr>
           <w:p>
             <w:pPr>
@@ -4585,11 +4756,11 @@
       <w:pPr>
         <w:pStyle w:val="Heading1"/>
       </w:pPr>
-      <w:bookmarkStart w:id="36" w:name="_Toc92640545"/>
+      <w:bookmarkStart w:id="37" w:name="_Toc92877738"/>
       <w:r>
         <w:t>ImageBytes Implementation</w:t>
       </w:r>
-      <w:bookmarkEnd w:id="36"/>
+      <w:bookmarkEnd w:id="37"/>
     </w:p>
     <w:p>
       <w:pPr>
@@ -4604,11 +4775,11 @@
       <w:pPr>
         <w:pStyle w:val="Heading2"/>
       </w:pPr>
-      <w:bookmarkStart w:id="37" w:name="_Toc92640546"/>
+      <w:bookmarkStart w:id="38" w:name="_Toc92877739"/>
       <w:r>
         <w:t>Client Initiation</w:t>
       </w:r>
-      <w:bookmarkEnd w:id="37"/>
+      <w:bookmarkEnd w:id="38"/>
     </w:p>
     <w:p>
       <w:pPr>
@@ -4623,11 +4794,11 @@
       <w:pPr>
         <w:pStyle w:val="Heading2"/>
       </w:pPr>
-      <w:bookmarkStart w:id="38" w:name="_Toc92640547"/>
+      <w:bookmarkStart w:id="39" w:name="_Toc92877740"/>
       <w:r>
         <w:t>Device Response</w:t>
       </w:r>
-      <w:bookmarkEnd w:id="38"/>
+      <w:bookmarkEnd w:id="39"/>
     </w:p>
     <w:p>
       <w:r>
@@ -4656,15 +4827,21 @@
       <w:pPr>
         <w:pStyle w:val="Heading2"/>
       </w:pPr>
-      <w:bookmarkStart w:id="39" w:name="_Toc92640548"/>
+      <w:bookmarkStart w:id="40" w:name="_Toc92877741"/>
       <w:r>
         <w:t>Client Response Handling</w:t>
       </w:r>
-      <w:bookmarkEnd w:id="39"/>
-    </w:p>
-    <w:p>
-      <w:r>
-        <w:t>On receiving the response from the Alpaca device, the client will inspect the “Content-Type” header to determine whether the Alpaca device has sent a JSON string or an ImageBytes binary stream. If a JSON string has been returned the client will deserialise it as for any other Alpaca API call. However, if an ImageBytes response is received the client will:</w:t>
+      <w:bookmarkEnd w:id="40"/>
+    </w:p>
+    <w:p>
+      <w:r>
+        <w:t>On receiving the response from the Alpaca device, the client will inspect the “Content-Type” header to determine whether the Alpaca device has sent a JSON string or an ImageBytes binary stream. If a JSON string has been returned the client will deserialise it as for any other Alpaca API call. However, if an ImageBytes response is received</w:t>
+      </w:r>
+      <w:r>
+        <w:t>,</w:t>
+      </w:r>
+      <w:r>
+        <w:t xml:space="preserve"> the client will:</w:t>
       </w:r>
     </w:p>
     <w:p>
@@ -4850,20 +5027,73 @@
       <w:pPr>
         <w:pStyle w:val="Heading1"/>
       </w:pPr>
-      <w:bookmarkStart w:id="40" w:name="_Toc92640549"/>
+      <w:bookmarkStart w:id="41" w:name="_Toc92877742"/>
       <w:r>
         <w:lastRenderedPageBreak/>
         <w:t>ImageBytes Binary Data Format</w:t>
       </w:r>
-      <w:bookmarkEnd w:id="40"/>
+      <w:bookmarkEnd w:id="41"/>
     </w:p>
     <w:p>
       <w:pPr>
         <w:keepNext/>
         <w:keepLines/>
-      </w:pPr>
-      <w:r>
-        <w:t>The returned binary data always comprises two parts: 1) a standard metadata structure and 2) the returned data. The content of the data area depends on whether the operation succeeded or failed:</w:t>
+        <w:spacing w:after="0"/>
+      </w:pPr>
+      <w:r>
+        <w:t>The returned binary data always comprises two parts:</w:t>
+      </w:r>
+    </w:p>
+    <w:p>
+      <w:pPr>
+        <w:pStyle w:val="ListParagraph"/>
+        <w:keepNext/>
+        <w:keepLines/>
+        <w:numPr>
+          <w:ilvl w:val="0"/>
+          <w:numId w:val="49"/>
+        </w:numPr>
+      </w:pPr>
+      <w:r>
+        <w:t>A</w:t>
+      </w:r>
+      <w:r>
+        <w:t xml:space="preserve"> standard metadata structure</w:t>
+      </w:r>
+      <w:r>
+        <w:t>.</w:t>
+      </w:r>
+    </w:p>
+    <w:p>
+      <w:pPr>
+        <w:pStyle w:val="ListParagraph"/>
+        <w:keepNext/>
+        <w:keepLines/>
+        <w:numPr>
+          <w:ilvl w:val="0"/>
+          <w:numId w:val="49"/>
+        </w:numPr>
+      </w:pPr>
+      <w:r>
+        <w:t>T</w:t>
+      </w:r>
+      <w:r>
+        <w:t xml:space="preserve">he returned data. </w:t>
+      </w:r>
+    </w:p>
+    <w:p>
+      <w:pPr>
+        <w:keepNext/>
+        <w:keepLines/>
+      </w:pPr>
+      <w:r>
+        <w:t xml:space="preserve">The </w:t>
+      </w:r>
+      <w:r>
+        <w:t>nature</w:t>
+      </w:r>
+      <w:r>
+        <w:t xml:space="preserve"> of the data depends on whether the operation succeeded or failed:</w:t>
       </w:r>
     </w:p>
     <w:p>
@@ -4891,17 +5121,10 @@
           <w:b/>
           <w:bCs/>
         </w:rPr>
-        <w:t xml:space="preserve">Part 1 – </w:t>
-      </w:r>
-      <w:r>
-        <w:rPr>
-          <w:b/>
-          <w:bCs/>
-        </w:rPr>
         <w:t>Metadata</w:t>
       </w:r>
       <w:r>
-        <w:t>: Information describing the image data array, with the error number field set to zero.</w:t>
+        <w:t>: Information describing the image data, with the error number field set to zero.</w:t>
       </w:r>
     </w:p>
     <w:p>
@@ -4919,17 +5142,16 @@
           <w:b/>
           <w:bCs/>
         </w:rPr>
-        <w:t xml:space="preserve">Part 2 - </w:t>
-      </w:r>
-      <w:r>
-        <w:rPr>
-          <w:b/>
-          <w:bCs/>
-        </w:rPr>
         <w:t>Data</w:t>
       </w:r>
       <w:r>
-        <w:t>: Image data (2-dimension or 3-dimension array of element values)</w:t>
+        <w:t>: Image data (2 or 3-dimension array of element values</w:t>
+      </w:r>
+      <w:r>
+        <w:t xml:space="preserve"> as a serialised byte stream</w:t>
+      </w:r>
+      <w:r>
+        <w:t>)</w:t>
       </w:r>
     </w:p>
     <w:p>
@@ -4957,13 +5179,6 @@
           <w:b/>
           <w:bCs/>
         </w:rPr>
-        <w:t xml:space="preserve">Part 1 – </w:t>
-      </w:r>
-      <w:r>
-        <w:rPr>
-          <w:b/>
-          <w:bCs/>
-        </w:rPr>
         <w:t>Metadata</w:t>
       </w:r>
       <w:r>
@@ -4985,41 +5200,46 @@
           <w:b/>
           <w:bCs/>
         </w:rPr>
-        <w:t xml:space="preserve">Part 2 - </w:t>
-      </w:r>
-      <w:r>
-        <w:rPr>
-          <w:b/>
-          <w:bCs/>
-        </w:rPr>
         <w:t>Data</w:t>
       </w:r>
       <w:r>
-        <w:t>: UTF8 encoded error message.</w:t>
+        <w:t xml:space="preserve">: </w:t>
+      </w:r>
+      <w:r>
+        <w:t xml:space="preserve">Error message as a </w:t>
+      </w:r>
+      <w:r>
+        <w:t xml:space="preserve">UTF8 encoded </w:t>
+      </w:r>
+      <w:r>
+        <w:t>byte stream</w:t>
+      </w:r>
+      <w:r>
+        <w:t>.</w:t>
       </w:r>
     </w:p>
     <w:p>
       <w:pPr>
         <w:pStyle w:val="Heading1"/>
       </w:pPr>
-      <w:bookmarkStart w:id="41" w:name="_Toc92640550"/>
+      <w:bookmarkStart w:id="42" w:name="_Toc92877743"/>
       <w:r>
         <w:t>Metadata</w:t>
       </w:r>
-      <w:bookmarkEnd w:id="41"/>
+      <w:bookmarkEnd w:id="42"/>
     </w:p>
     <w:p>
       <w:pPr>
         <w:pStyle w:val="Heading2"/>
       </w:pPr>
-      <w:bookmarkStart w:id="42" w:name="_Toc92640551"/>
+      <w:bookmarkStart w:id="43" w:name="_Toc92877744"/>
       <w:r>
         <w:t>Metadata</w:t>
       </w:r>
       <w:r>
         <w:t xml:space="preserve"> Structure</w:t>
       </w:r>
-      <w:bookmarkEnd w:id="42"/>
+      <w:bookmarkEnd w:id="43"/>
     </w:p>
     <w:p>
       <w:pPr>
@@ -6043,11 +6263,11 @@
       <w:pPr>
         <w:pStyle w:val="Heading2"/>
       </w:pPr>
-      <w:bookmarkStart w:id="43" w:name="_Toc92640552"/>
+      <w:bookmarkStart w:id="44" w:name="_Toc92877745"/>
       <w:r>
         <w:t>Image and Transmission Array Element Types</w:t>
       </w:r>
-      <w:bookmarkEnd w:id="43"/>
+      <w:bookmarkEnd w:id="44"/>
     </w:p>
     <w:p>
       <w:r>
@@ -6068,7 +6288,7 @@
           <w:szCs w:val="18"/>
         </w:rPr>
       </w:pPr>
-      <w:bookmarkStart w:id="44" w:name="_Hlk91050354"/>
+      <w:bookmarkStart w:id="45" w:name="_Hlk91050354"/>
       <w:r>
         <w:rPr>
           <w:rFonts w:ascii="Cascadia Mono" w:hAnsi="Cascadia Mono" w:cs="Cascadia Mono"/>
@@ -6590,7 +6810,7 @@
       </w:r>
       <w:proofErr w:type="gramEnd"/>
     </w:p>
-    <w:bookmarkEnd w:id="44"/>
+    <w:bookmarkEnd w:id="45"/>
     <w:p>
       <w:pPr>
         <w:rPr>
@@ -6609,7 +6829,7 @@
       <w:pPr>
         <w:pStyle w:val="Heading1"/>
       </w:pPr>
-      <w:bookmarkStart w:id="45" w:name="_Toc92640553"/>
+      <w:bookmarkStart w:id="46" w:name="_Toc92877746"/>
       <w:r>
         <w:lastRenderedPageBreak/>
         <w:t>Serialised</w:t>
@@ -6626,7 +6846,7 @@
       <w:r>
         <w:t>ting</w:t>
       </w:r>
-      <w:bookmarkEnd w:id="45"/>
+      <w:bookmarkEnd w:id="46"/>
     </w:p>
     <w:p>
       <w:pPr>
@@ -6634,11 +6854,11 @@
         <w:keepNext w:val="0"/>
         <w:keepLines w:val="0"/>
       </w:pPr>
-      <w:bookmarkStart w:id="46" w:name="_Toc92640554"/>
+      <w:bookmarkStart w:id="47" w:name="_Toc92877747"/>
       <w:r>
         <w:t>Element Ordering</w:t>
       </w:r>
-      <w:bookmarkEnd w:id="46"/>
+      <w:bookmarkEnd w:id="47"/>
     </w:p>
     <w:p>
       <w:r>
@@ -6799,7 +7019,7 @@
         <w:rPr>
           <w:rStyle w:val="FootnoteReference"/>
         </w:rPr>
-        <w:footnoteReference w:id="4"/>
+        <w:footnoteReference w:id="5"/>
       </w:r>
       <w:r>
         <w:t xml:space="preserve"> to store element values in memory </w:t>
@@ -6855,7 +7075,13 @@
         <w:t>height</w:t>
       </w:r>
       <w:r>
-        <w:t xml:space="preserve"> dimension changes most quickly followed by the </w:t>
+        <w:t xml:space="preserve"> dimension changes most quickly </w:t>
+      </w:r>
+      <w:r>
+        <w:t xml:space="preserve">in the serialised byte stream </w:t>
+      </w:r>
+      <w:r>
+        <w:t xml:space="preserve">followed by the </w:t>
       </w:r>
       <w:r>
         <w:rPr>
@@ -6896,7 +7122,13 @@
       </w:r>
       <w:proofErr w:type="spellEnd"/>
       <w:r>
-        <w:t xml:space="preserve"> dimension changes most quickly, followed by the </w:t>
+        <w:t xml:space="preserve"> dimension changes most quickly</w:t>
+      </w:r>
+      <w:r>
+        <w:t xml:space="preserve"> in the serialised byte stream</w:t>
+      </w:r>
+      <w:r>
+        <w:t xml:space="preserve">, followed by the </w:t>
       </w:r>
       <w:r>
         <w:rPr>
@@ -6940,7 +7172,10 @@
         <w:t>results in a</w:t>
       </w:r>
       <w:r>
-        <w:t xml:space="preserve"> serialised </w:t>
+        <w:t>n</w:t>
+      </w:r>
+      <w:r>
+        <w:t xml:space="preserve"> </w:t>
       </w:r>
       <w:r>
         <w:t xml:space="preserve">element order </w:t>
@@ -6970,10 +7205,33 @@
         <w:t xml:space="preserve"> </w:t>
       </w:r>
       <w:r>
-        <w:t xml:space="preserve">image height rather than by image width. This happens because the </w:t>
-      </w:r>
-      <w:r>
-        <w:t xml:space="preserve">ASCOM image array specification specifies the </w:t>
+        <w:rPr>
+          <w:i/>
+          <w:iCs/>
+        </w:rPr>
+        <w:t>image height</w:t>
+      </w:r>
+      <w:r>
+        <w:t xml:space="preserve"> rather than by </w:t>
+      </w:r>
+      <w:r>
+        <w:rPr>
+          <w:i/>
+          <w:iCs/>
+        </w:rPr>
+        <w:t>image width</w:t>
+      </w:r>
+      <w:r>
+        <w:t xml:space="preserve">. This happens because the </w:t>
+      </w:r>
+      <w:r>
+        <w:t xml:space="preserve">ASCOM image array specification </w:t>
+      </w:r>
+      <w:r>
+        <w:t xml:space="preserve">defines </w:t>
+      </w:r>
+      <w:r>
+        <w:t xml:space="preserve">the </w:t>
       </w:r>
       <w:r>
         <w:t xml:space="preserve">image height </w:t>
@@ -7003,7 +7261,13 @@
         <w:t>changes most quickly</w:t>
       </w:r>
       <w:r>
-        <w:t xml:space="preserve"> when serialised.</w:t>
+        <w:t xml:space="preserve"> when </w:t>
+      </w:r>
+      <w:r>
+        <w:t xml:space="preserve">row-major </w:t>
+      </w:r>
+      <w:r>
+        <w:t>serialised.</w:t>
       </w:r>
     </w:p>
     <w:p>
@@ -7411,7 +7675,7 @@
           <v:shape id="_x0000_i1025" type="#_x0000_t75" style="width:299.7pt;height:155.7pt" o:ole="">
             <v:imagedata r:id="rId15" o:title=""/>
           </v:shape>
-          <o:OLEObject Type="Embed" ProgID="Visio.Drawing.15" ShapeID="_x0000_i1025" DrawAspect="Content" ObjectID="_1703256457" r:id="rId16"/>
+          <o:OLEObject Type="Embed" ProgID="Visio.Drawing.15" ShapeID="_x0000_i1025" DrawAspect="Content" ObjectID="_1703490799" r:id="rId16"/>
         </w:object>
       </w:r>
     </w:p>
@@ -7944,12 +8208,54 @@
         <w:keepLines/>
       </w:pPr>
       <w:r>
-        <w:object w:dxaOrig="11236" w:dyaOrig="5341" w14:anchorId="1B1E2F96">
-          <v:shape id="_x0000_i1026" type="#_x0000_t75" style="width:468pt;height:221.85pt" o:ole="">
-            <v:imagedata r:id="rId17" o:title=""/>
-          </v:shape>
-          <o:OLEObject Type="Embed" ProgID="Visio.Drawing.15" ShapeID="_x0000_i1026" DrawAspect="Content" ObjectID="_1703256458" r:id="rId18"/>
-        </w:object>
+        <w:drawing>
+          <wp:inline distT="0" distB="0" distL="0" distR="0" wp14:anchorId="6CB9DB62" wp14:editId="4E08610C">
+            <wp:extent cx="5943600" cy="3374390"/>
+            <wp:effectExtent l="0" t="0" r="0" b="0"/>
+            <wp:docPr id="1" name="Picture 1"/>
+            <wp:cNvGraphicFramePr>
+              <a:graphicFrameLocks xmlns:a="http://schemas.openxmlformats.org/drawingml/2006/main" noChangeAspect="1"/>
+            </wp:cNvGraphicFramePr>
+            <a:graphic xmlns:a="http://schemas.openxmlformats.org/drawingml/2006/main">
+              <a:graphicData uri="http://schemas.openxmlformats.org/drawingml/2006/picture">
+                <pic:pic xmlns:pic="http://schemas.openxmlformats.org/drawingml/2006/picture">
+                  <pic:nvPicPr>
+                    <pic:cNvPr id="0" name="Picture 4"/>
+                    <pic:cNvPicPr>
+                      <a:picLocks noChangeAspect="1" noChangeArrowheads="1"/>
+                    </pic:cNvPicPr>
+                  </pic:nvPicPr>
+                  <pic:blipFill>
+                    <a:blip r:embed="rId17">
+                      <a:extLst>
+                        <a:ext uri="{28A0092B-C50C-407E-A947-70E740481C1C}">
+                          <a14:useLocalDpi xmlns:a14="http://schemas.microsoft.com/office/drawing/2010/main" val="0"/>
+                        </a:ext>
+                      </a:extLst>
+                    </a:blip>
+                    <a:srcRect/>
+                    <a:stretch>
+                      <a:fillRect/>
+                    </a:stretch>
+                  </pic:blipFill>
+                  <pic:spPr bwMode="auto">
+                    <a:xfrm>
+                      <a:off x="0" y="0"/>
+                      <a:ext cx="5943600" cy="3374390"/>
+                    </a:xfrm>
+                    <a:prstGeom prst="rect">
+                      <a:avLst/>
+                    </a:prstGeom>
+                    <a:noFill/>
+                    <a:ln>
+                      <a:noFill/>
+                    </a:ln>
+                  </pic:spPr>
+                </pic:pic>
+              </a:graphicData>
+            </a:graphic>
+          </wp:inline>
+        </w:drawing>
       </w:r>
     </w:p>
     <w:p>
@@ -7958,11 +8264,11 @@
         <w:keepNext w:val="0"/>
         <w:keepLines w:val="0"/>
       </w:pPr>
-      <w:bookmarkStart w:id="47" w:name="_Toc92640555"/>
+      <w:bookmarkStart w:id="48" w:name="_Toc92877748"/>
       <w:r>
         <w:t>Integer Byte ordering</w:t>
       </w:r>
-      <w:bookmarkEnd w:id="47"/>
+      <w:bookmarkEnd w:id="48"/>
     </w:p>
     <w:p>
       <w:r>
@@ -8054,15 +8360,57 @@
       </w:r>
     </w:p>
     <w:p>
+      <w:r>
+        <w:t xml:space="preserve">For </w:t>
+      </w:r>
+      <w:r>
+        <w:t>example,</w:t>
+      </w:r>
+      <w:r>
+        <w:t xml:space="preserve"> the Int32 integer </w:t>
+      </w:r>
+      <w:r>
+        <w:rPr>
+          <w:rFonts w:ascii="Consolas" w:hAnsi="Consolas"/>
+          <w:sz w:val="20"/>
+          <w:szCs w:val="20"/>
+        </w:rPr>
+        <w:t>2,135,263,542</w:t>
+      </w:r>
+      <w:r>
+        <w:t xml:space="preserve"> (</w:t>
+      </w:r>
+      <w:r>
+        <w:rPr>
+          <w:rFonts w:ascii="Consolas" w:hAnsi="Consolas"/>
+          <w:sz w:val="20"/>
+          <w:szCs w:val="20"/>
+        </w:rPr>
+        <w:t>0x7F458936</w:t>
+      </w:r>
+      <w:r>
+        <w:t>)</w:t>
+      </w:r>
+      <w:r>
+        <w:t xml:space="preserve"> will be serialised as the byte stream:</w:t>
+      </w:r>
+      <w:r>
+        <w:br/>
+      </w:r>
+      <w:r>
+        <w:t>[36] [89] [45] [7F].</w:t>
+      </w:r>
+    </w:p>
+    <w:p>
       <w:pPr>
         <w:pStyle w:val="Heading1"/>
       </w:pPr>
-      <w:bookmarkStart w:id="48" w:name="_Toc92640556"/>
+      <w:bookmarkStart w:id="49" w:name="_Toc92877749"/>
       <w:r>
         <w:lastRenderedPageBreak/>
         <w:t>Error Handling</w:t>
       </w:r>
-      <w:bookmarkEnd w:id="48"/>
+      <w:bookmarkEnd w:id="49"/>
     </w:p>
     <w:p>
       <w:pPr>
@@ -8086,6 +8434,9 @@
       <w:r>
         <w:t>Set the ErrorNumber field to a non-zero Alpaca error number to indicate the type of issue</w:t>
       </w:r>
+      <w:r>
+        <w:t>.</w:t>
+      </w:r>
     </w:p>
     <w:p>
       <w:pPr>
@@ -8176,7 +8527,19 @@
         <w:t>Alpaca Devices</w:t>
       </w:r>
       <w:r>
-        <w:t>: String terminators are not required because the end of the returned byte array signals the end of the message string.</w:t>
+        <w:t xml:space="preserve">: </w:t>
+      </w:r>
+      <w:r>
+        <w:t>A s</w:t>
+      </w:r>
+      <w:r>
+        <w:t>tring terminator</w:t>
+      </w:r>
+      <w:r>
+        <w:t xml:space="preserve"> is</w:t>
+      </w:r>
+      <w:r>
+        <w:t xml:space="preserve"> not required because the end of the returned byte array signals the end of the message string.</w:t>
       </w:r>
     </w:p>
     <w:p>
@@ -8204,11 +8567,11 @@
       <w:pPr>
         <w:pStyle w:val="Heading1"/>
       </w:pPr>
-      <w:bookmarkStart w:id="49" w:name="_Toc92640557"/>
+      <w:bookmarkStart w:id="50" w:name="_Toc92877750"/>
       <w:r>
         <w:t>Support Routines</w:t>
       </w:r>
-      <w:bookmarkEnd w:id="49"/>
+      <w:bookmarkEnd w:id="50"/>
     </w:p>
     <w:p>
       <w:pPr>
@@ -8294,6 +8657,37 @@
       </w:r>
       <w:r>
         <w:t xml:space="preserve"> if all image array element values are in the range: 0 to 65535.</w:t>
+      </w:r>
+    </w:p>
+    <w:p>
+      <w:pPr>
+        <w:pStyle w:val="ListParagraph"/>
+        <w:keepNext/>
+        <w:keepLines/>
+        <w:widowControl w:val="0"/>
+        <w:numPr>
+          <w:ilvl w:val="1"/>
+          <w:numId w:val="37"/>
+        </w:numPr>
+      </w:pPr>
+      <w:r>
+        <w:rPr>
+          <w:b/>
+          <w:bCs/>
+        </w:rPr>
+        <w:t>Byte</w:t>
+      </w:r>
+      <w:r>
+        <w:t xml:space="preserve"> </w:t>
+      </w:r>
+      <w:r>
+        <w:t xml:space="preserve">if all image array element values are in the range: 0 to </w:t>
+      </w:r>
+      <w:r>
+        <w:t>255</w:t>
+      </w:r>
+      <w:r>
+        <w:t>.</w:t>
       </w:r>
     </w:p>
     <w:p>
@@ -8383,9 +8777,153 @@
         <w:t>Provide the appropriate ASCOM COM exception, given an error message and an Alpaca error number.</w:t>
       </w:r>
     </w:p>
+    <w:p>
+      <w:pPr>
+        <w:pStyle w:val="Heading1"/>
+      </w:pPr>
+      <w:bookmarkStart w:id="51" w:name="_Toc92877751"/>
+      <w:r>
+        <w:t>Document History</w:t>
+      </w:r>
+      <w:bookmarkEnd w:id="51"/>
+    </w:p>
+    <w:tbl>
+      <w:tblPr>
+        <w:tblStyle w:val="TableGrid"/>
+        <w:tblW w:w="0" w:type="auto"/>
+        <w:tblLook w:val="04A0" w:firstRow="1" w:lastRow="0" w:firstColumn="1" w:lastColumn="0" w:noHBand="0" w:noVBand="1"/>
+      </w:tblPr>
+      <w:tblGrid>
+        <w:gridCol w:w="1944"/>
+        <w:gridCol w:w="1028"/>
+        <w:gridCol w:w="6378"/>
+      </w:tblGrid>
+      <w:tr>
+        <w:tc>
+          <w:tcPr>
+            <w:tcW w:w="1944" w:type="dxa"/>
+          </w:tcPr>
+          <w:p>
+            <w:pPr>
+              <w:keepNext/>
+              <w:keepLines/>
+              <w:jc w:val="center"/>
+              <w:rPr>
+                <w:b/>
+                <w:bCs/>
+                <w:color w:val="0070C0"/>
+              </w:rPr>
+            </w:pPr>
+            <w:r>
+              <w:rPr>
+                <w:b/>
+                <w:bCs/>
+                <w:color w:val="0070C0"/>
+              </w:rPr>
+              <w:t>Date</w:t>
+            </w:r>
+          </w:p>
+        </w:tc>
+        <w:tc>
+          <w:tcPr>
+            <w:tcW w:w="1028" w:type="dxa"/>
+          </w:tcPr>
+          <w:p>
+            <w:pPr>
+              <w:keepNext/>
+              <w:keepLines/>
+              <w:jc w:val="center"/>
+              <w:rPr>
+                <w:b/>
+                <w:bCs/>
+                <w:color w:val="0070C0"/>
+              </w:rPr>
+            </w:pPr>
+            <w:r>
+              <w:rPr>
+                <w:b/>
+                <w:bCs/>
+                <w:color w:val="0070C0"/>
+              </w:rPr>
+              <w:t>Version</w:t>
+            </w:r>
+          </w:p>
+        </w:tc>
+        <w:tc>
+          <w:tcPr>
+            <w:tcW w:w="6378" w:type="dxa"/>
+          </w:tcPr>
+          <w:p>
+            <w:pPr>
+              <w:keepNext/>
+              <w:keepLines/>
+              <w:jc w:val="center"/>
+              <w:rPr>
+                <w:b/>
+                <w:bCs/>
+                <w:color w:val="0070C0"/>
+              </w:rPr>
+            </w:pPr>
+            <w:r>
+              <w:rPr>
+                <w:b/>
+                <w:bCs/>
+                <w:color w:val="0070C0"/>
+              </w:rPr>
+              <w:t>Change</w:t>
+            </w:r>
+          </w:p>
+        </w:tc>
+      </w:tr>
+      <w:tr>
+        <w:tc>
+          <w:tcPr>
+            <w:tcW w:w="1944" w:type="dxa"/>
+          </w:tcPr>
+          <w:p>
+            <w:pPr>
+              <w:jc w:val="center"/>
+            </w:pPr>
+            <w:r>
+              <w:t>9th January 2022</w:t>
+            </w:r>
+          </w:p>
+        </w:tc>
+        <w:tc>
+          <w:tcPr>
+            <w:tcW w:w="1028" w:type="dxa"/>
+          </w:tcPr>
+          <w:p>
+            <w:pPr>
+              <w:jc w:val="center"/>
+            </w:pPr>
+            <w:r>
+              <w:t>1.0</w:t>
+            </w:r>
+          </w:p>
+        </w:tc>
+        <w:tc>
+          <w:tcPr>
+            <w:tcW w:w="6378" w:type="dxa"/>
+          </w:tcPr>
+          <w:p>
+            <w:pPr>
+              <w:pStyle w:val="ListParagraph"/>
+              <w:numPr>
+                <w:ilvl w:val="0"/>
+                <w:numId w:val="48"/>
+              </w:numPr>
+            </w:pPr>
+            <w:r>
+              <w:t>Initial release</w:t>
+            </w:r>
+          </w:p>
+        </w:tc>
+      </w:tr>
+    </w:tbl>
     <w:p/>
     <w:sectPr>
-      <w:footerReference w:type="default" r:id="rId19"/>
+      <w:footerReference w:type="default" r:id="rId18"/>
       <w:pgSz w:w="12240" w:h="15840"/>
       <w:pgMar w:top="1247" w:right="1440" w:bottom="1247" w:left="1440" w:header="720" w:footer="544" w:gutter="0"/>
       <w:pgNumType w:start="0"/>
@@ -8446,7 +8984,14 @@
         <w:sz w:val="18"/>
         <w:szCs w:val="18"/>
       </w:rPr>
-      <w:t>0.9</w:t>
+      <w:t>1.</w:t>
+    </w:r>
+    <w:r>
+      <w:rPr>
+        <w:sz w:val="18"/>
+        <w:szCs w:val="18"/>
+      </w:rPr>
+      <w:t>0</w:t>
     </w:r>
     <w:r>
       <w:rPr>
@@ -8460,7 +9005,7 @@
         <w:sz w:val="18"/>
         <w:szCs w:val="18"/>
       </w:rPr>
-      <w:t>9</w:t>
+      <w:t>12</w:t>
     </w:r>
     <w:r>
       <w:rPr>
@@ -8585,10 +9130,7 @@
         <w:footnoteRef/>
       </w:r>
       <w:r>
-        <w:t xml:space="preserve"> JSON timings </w:t>
-      </w:r>
-      <w:r>
-        <w:t>are influenced by the average number of text digits across the data range</w:t>
+        <w:t xml:space="preserve"> Array data were random values within the minimum and maximum values of the data type.</w:t>
       </w:r>
     </w:p>
   </w:footnote>
@@ -8604,13 +9146,19 @@
         <w:footnoteRef/>
       </w:r>
       <w:r>
-        <w:t xml:space="preserve"> Base64Handoff timings are not influenced by data value range because </w:t>
-      </w:r>
-      <w:r>
-        <w:t xml:space="preserve">elements </w:t>
-      </w:r>
-      <w:r>
-        <w:t>are always transferred as four-byte Int32 values.</w:t>
+        <w:t xml:space="preserve"> JSON timings </w:t>
+      </w:r>
+      <w:r>
+        <w:t xml:space="preserve">are influenced by the average number of text digits </w:t>
+      </w:r>
+      <w:r>
+        <w:t xml:space="preserve">(including the negative sign) </w:t>
+      </w:r>
+      <w:r>
+        <w:t>across the data range</w:t>
+      </w:r>
+      <w:r>
+        <w:t>.</w:t>
       </w:r>
     </w:p>
   </w:footnote>
@@ -8626,14 +9174,42 @@
         <w:footnoteRef/>
       </w:r>
       <w:r>
-        <w:t xml:space="preserve"> ImageBytes values are influenced by the number of bytes required to hold the data </w:t>
-      </w:r>
-      <w:r>
-        <w:t>type</w:t>
+        <w:t xml:space="preserve"> Base64Handoff timings are not influenced by data value range because </w:t>
+      </w:r>
+      <w:r>
+        <w:t xml:space="preserve">elements </w:t>
+      </w:r>
+      <w:r>
+        <w:t>are always transferred as four-byte Int32 values.</w:t>
       </w:r>
     </w:p>
   </w:footnote>
   <w:footnote w:id="4">
+    <w:p>
+      <w:pPr>
+        <w:pStyle w:val="FootnoteText"/>
+      </w:pPr>
+      <w:r>
+        <w:rPr>
+          <w:rStyle w:val="FootnoteReference"/>
+        </w:rPr>
+        <w:footnoteRef/>
+      </w:r>
+      <w:r>
+        <w:t xml:space="preserve"> ImageBytes </w:t>
+      </w:r>
+      <w:r>
+        <w:t>timings</w:t>
+      </w:r>
+      <w:r>
+        <w:t xml:space="preserve"> are influenced by the number of bytes required to hold the data </w:t>
+      </w:r>
+      <w:r>
+        <w:t>type</w:t>
+      </w:r>
+    </w:p>
+  </w:footnote>
+  <w:footnote w:id="5">
     <w:p>
       <w:pPr>
         <w:pStyle w:val="FootnoteText"/>
@@ -9180,6 +9756,119 @@
     </w:lvl>
   </w:abstractNum>
   <w:abstractNum w:abstractNumId="5" w15:restartNumberingAfterBreak="0">
+    <w:nsid w:val="0E800383"/>
+    <w:multiLevelType w:val="hybridMultilevel"/>
+    <w:tmpl w:val="D908AF9A"/>
+    <w:lvl w:ilvl="0" w:tplc="08090001">
+      <w:start w:val="1"/>
+      <w:numFmt w:val="bullet"/>
+      <w:lvlText w:val=""/>
+      <w:lvlJc w:val="left"/>
+      <w:pPr>
+        <w:ind w:left="360" w:hanging="360"/>
+      </w:pPr>
+      <w:rPr>
+        <w:rFonts w:ascii="Symbol" w:hAnsi="Symbol" w:hint="default"/>
+      </w:rPr>
+    </w:lvl>
+    <w:lvl w:ilvl="1" w:tplc="08090003" w:tentative="1">
+      <w:start w:val="1"/>
+      <w:numFmt w:val="bullet"/>
+      <w:lvlText w:val="o"/>
+      <w:lvlJc w:val="left"/>
+      <w:pPr>
+        <w:ind w:left="1080" w:hanging="360"/>
+      </w:pPr>
+      <w:rPr>
+        <w:rFonts w:ascii="Courier New" w:hAnsi="Courier New" w:cs="Courier New" w:hint="default"/>
+      </w:rPr>
+    </w:lvl>
+    <w:lvl w:ilvl="2" w:tplc="08090005" w:tentative="1">
+      <w:start w:val="1"/>
+      <w:numFmt w:val="bullet"/>
+      <w:lvlText w:val=""/>
+      <w:lvlJc w:val="left"/>
+      <w:pPr>
+        <w:ind w:left="1800" w:hanging="360"/>
+      </w:pPr>
+      <w:rPr>
+        <w:rFonts w:ascii="Wingdings" w:hAnsi="Wingdings" w:hint="default"/>
+      </w:rPr>
+    </w:lvl>
+    <w:lvl w:ilvl="3" w:tplc="08090001" w:tentative="1">
+      <w:start w:val="1"/>
+      <w:numFmt w:val="bullet"/>
+      <w:lvlText w:val=""/>
+      <w:lvlJc w:val="left"/>
+      <w:pPr>
+        <w:ind w:left="2520" w:hanging="360"/>
+      </w:pPr>
+      <w:rPr>
+        <w:rFonts w:ascii="Symbol" w:hAnsi="Symbol" w:hint="default"/>
+      </w:rPr>
+    </w:lvl>
+    <w:lvl w:ilvl="4" w:tplc="08090003" w:tentative="1">
+      <w:start w:val="1"/>
+      <w:numFmt w:val="bullet"/>
+      <w:lvlText w:val="o"/>
+      <w:lvlJc w:val="left"/>
+      <w:pPr>
+        <w:ind w:left="3240" w:hanging="360"/>
+      </w:pPr>
+      <w:rPr>
+        <w:rFonts w:ascii="Courier New" w:hAnsi="Courier New" w:cs="Courier New" w:hint="default"/>
+      </w:rPr>
+    </w:lvl>
+    <w:lvl w:ilvl="5" w:tplc="08090005" w:tentative="1">
+      <w:start w:val="1"/>
+      <w:numFmt w:val="bullet"/>
+      <w:lvlText w:val=""/>
+      <w:lvlJc w:val="left"/>
+      <w:pPr>
+        <w:ind w:left="3960" w:hanging="360"/>
+      </w:pPr>
+      <w:rPr>
+        <w:rFonts w:ascii="Wingdings" w:hAnsi="Wingdings" w:hint="default"/>
+      </w:rPr>
+    </w:lvl>
+    <w:lvl w:ilvl="6" w:tplc="08090001" w:tentative="1">
+      <w:start w:val="1"/>
+      <w:numFmt w:val="bullet"/>
+      <w:lvlText w:val=""/>
+      <w:lvlJc w:val="left"/>
+      <w:pPr>
+        <w:ind w:left="4680" w:hanging="360"/>
+      </w:pPr>
+      <w:rPr>
+        <w:rFonts w:ascii="Symbol" w:hAnsi="Symbol" w:hint="default"/>
+      </w:rPr>
+    </w:lvl>
+    <w:lvl w:ilvl="7" w:tplc="08090003" w:tentative="1">
+      <w:start w:val="1"/>
+      <w:numFmt w:val="bullet"/>
+      <w:lvlText w:val="o"/>
+      <w:lvlJc w:val="left"/>
+      <w:pPr>
+        <w:ind w:left="5400" w:hanging="360"/>
+      </w:pPr>
+      <w:rPr>
+        <w:rFonts w:ascii="Courier New" w:hAnsi="Courier New" w:cs="Courier New" w:hint="default"/>
+      </w:rPr>
+    </w:lvl>
+    <w:lvl w:ilvl="8" w:tplc="08090005" w:tentative="1">
+      <w:start w:val="1"/>
+      <w:numFmt w:val="bullet"/>
+      <w:lvlText w:val=""/>
+      <w:lvlJc w:val="left"/>
+      <w:pPr>
+        <w:ind w:left="6120" w:hanging="360"/>
+      </w:pPr>
+      <w:rPr>
+        <w:rFonts w:ascii="Wingdings" w:hAnsi="Wingdings" w:hint="default"/>
+      </w:rPr>
+    </w:lvl>
+  </w:abstractNum>
+  <w:abstractNum w:abstractNumId="6" w15:restartNumberingAfterBreak="0">
     <w:nsid w:val="142B76B2"/>
     <w:multiLevelType w:val="hybridMultilevel"/>
     <w:tmpl w:val="DE88ADEA"/>
@@ -9265,7 +9954,7 @@
       </w:pPr>
     </w:lvl>
   </w:abstractNum>
-  <w:abstractNum w:abstractNumId="6" w15:restartNumberingAfterBreak="0">
+  <w:abstractNum w:abstractNumId="7" w15:restartNumberingAfterBreak="0">
     <w:nsid w:val="19BA3D79"/>
     <w:multiLevelType w:val="hybridMultilevel"/>
     <w:tmpl w:val="0CEE6656"/>
@@ -9378,7 +10067,7 @@
       </w:rPr>
     </w:lvl>
   </w:abstractNum>
-  <w:abstractNum w:abstractNumId="7" w15:restartNumberingAfterBreak="0">
+  <w:abstractNum w:abstractNumId="8" w15:restartNumberingAfterBreak="0">
     <w:nsid w:val="1C6D28A6"/>
     <w:multiLevelType w:val="hybridMultilevel"/>
     <w:tmpl w:val="5F4EB52C"/>
@@ -9491,7 +10180,7 @@
       </w:rPr>
     </w:lvl>
   </w:abstractNum>
-  <w:abstractNum w:abstractNumId="8" w15:restartNumberingAfterBreak="0">
+  <w:abstractNum w:abstractNumId="9" w15:restartNumberingAfterBreak="0">
     <w:nsid w:val="26BB03EB"/>
     <w:multiLevelType w:val="hybridMultilevel"/>
     <w:tmpl w:val="154C74F0"/>
@@ -9604,7 +10293,7 @@
       </w:rPr>
     </w:lvl>
   </w:abstractNum>
-  <w:abstractNum w:abstractNumId="9" w15:restartNumberingAfterBreak="0">
+  <w:abstractNum w:abstractNumId="10" w15:restartNumberingAfterBreak="0">
     <w:nsid w:val="27052F08"/>
     <w:multiLevelType w:val="hybridMultilevel"/>
     <w:tmpl w:val="1102D9A0"/>
@@ -9717,7 +10406,7 @@
       </w:rPr>
     </w:lvl>
   </w:abstractNum>
-  <w:abstractNum w:abstractNumId="10" w15:restartNumberingAfterBreak="0">
+  <w:abstractNum w:abstractNumId="11" w15:restartNumberingAfterBreak="0">
     <w:nsid w:val="273853E4"/>
     <w:multiLevelType w:val="hybridMultilevel"/>
     <w:tmpl w:val="0D6EA0EE"/>
@@ -9830,7 +10519,7 @@
       </w:rPr>
     </w:lvl>
   </w:abstractNum>
-  <w:abstractNum w:abstractNumId="11" w15:restartNumberingAfterBreak="0">
+  <w:abstractNum w:abstractNumId="12" w15:restartNumberingAfterBreak="0">
     <w:nsid w:val="29863C56"/>
     <w:multiLevelType w:val="hybridMultilevel"/>
     <w:tmpl w:val="D0F00176"/>
@@ -9943,7 +10632,7 @@
       </w:rPr>
     </w:lvl>
   </w:abstractNum>
-  <w:abstractNum w:abstractNumId="12" w15:restartNumberingAfterBreak="0">
+  <w:abstractNum w:abstractNumId="13" w15:restartNumberingAfterBreak="0">
     <w:nsid w:val="32B205FA"/>
     <w:multiLevelType w:val="hybridMultilevel"/>
     <w:tmpl w:val="0A38895A"/>
@@ -10056,7 +10745,7 @@
       </w:rPr>
     </w:lvl>
   </w:abstractNum>
-  <w:abstractNum w:abstractNumId="13" w15:restartNumberingAfterBreak="0">
+  <w:abstractNum w:abstractNumId="14" w15:restartNumberingAfterBreak="0">
     <w:nsid w:val="33A6178E"/>
     <w:multiLevelType w:val="hybridMultilevel"/>
     <w:tmpl w:val="BC629852"/>
@@ -10168,7 +10857,7 @@
       </w:rPr>
     </w:lvl>
   </w:abstractNum>
-  <w:abstractNum w:abstractNumId="14" w15:restartNumberingAfterBreak="0">
+  <w:abstractNum w:abstractNumId="15" w15:restartNumberingAfterBreak="0">
     <w:nsid w:val="35762E9C"/>
     <w:multiLevelType w:val="hybridMultilevel"/>
     <w:tmpl w:val="983EF29C"/>
@@ -10281,7 +10970,7 @@
       </w:rPr>
     </w:lvl>
   </w:abstractNum>
-  <w:abstractNum w:abstractNumId="15" w15:restartNumberingAfterBreak="0">
+  <w:abstractNum w:abstractNumId="16" w15:restartNumberingAfterBreak="0">
     <w:nsid w:val="39593D94"/>
     <w:multiLevelType w:val="hybridMultilevel"/>
     <w:tmpl w:val="35649510"/>
@@ -10394,7 +11083,7 @@
       </w:rPr>
     </w:lvl>
   </w:abstractNum>
-  <w:abstractNum w:abstractNumId="16" w15:restartNumberingAfterBreak="0">
+  <w:abstractNum w:abstractNumId="17" w15:restartNumberingAfterBreak="0">
     <w:nsid w:val="4473422C"/>
     <w:multiLevelType w:val="hybridMultilevel"/>
     <w:tmpl w:val="8AE85E8E"/>
@@ -10480,7 +11169,7 @@
       </w:pPr>
     </w:lvl>
   </w:abstractNum>
-  <w:abstractNum w:abstractNumId="17" w15:restartNumberingAfterBreak="0">
+  <w:abstractNum w:abstractNumId="18" w15:restartNumberingAfterBreak="0">
     <w:nsid w:val="4555137A"/>
     <w:multiLevelType w:val="hybridMultilevel"/>
     <w:tmpl w:val="72D850F6"/>
@@ -10566,7 +11255,7 @@
       </w:pPr>
     </w:lvl>
   </w:abstractNum>
-  <w:abstractNum w:abstractNumId="18" w15:restartNumberingAfterBreak="0">
+  <w:abstractNum w:abstractNumId="19" w15:restartNumberingAfterBreak="0">
     <w:nsid w:val="469A52F2"/>
     <w:multiLevelType w:val="multilevel"/>
     <w:tmpl w:val="CAFCB7D4"/>
@@ -10697,7 +11386,7 @@
       </w:rPr>
     </w:lvl>
   </w:abstractNum>
-  <w:abstractNum w:abstractNumId="19" w15:restartNumberingAfterBreak="0">
+  <w:abstractNum w:abstractNumId="20" w15:restartNumberingAfterBreak="0">
     <w:nsid w:val="48231944"/>
     <w:multiLevelType w:val="hybridMultilevel"/>
     <w:tmpl w:val="04E63586"/>
@@ -10810,7 +11499,7 @@
       </w:rPr>
     </w:lvl>
   </w:abstractNum>
-  <w:abstractNum w:abstractNumId="20" w15:restartNumberingAfterBreak="0">
+  <w:abstractNum w:abstractNumId="21" w15:restartNumberingAfterBreak="0">
     <w:nsid w:val="4FBC28D2"/>
     <w:multiLevelType w:val="hybridMultilevel"/>
     <w:tmpl w:val="86446D80"/>
@@ -10923,7 +11612,7 @@
       </w:rPr>
     </w:lvl>
   </w:abstractNum>
-  <w:abstractNum w:abstractNumId="21" w15:restartNumberingAfterBreak="0">
+  <w:abstractNum w:abstractNumId="22" w15:restartNumberingAfterBreak="0">
     <w:nsid w:val="512C3D01"/>
     <w:multiLevelType w:val="hybridMultilevel"/>
     <w:tmpl w:val="3D427F18"/>
@@ -11036,7 +11725,7 @@
       </w:rPr>
     </w:lvl>
   </w:abstractNum>
-  <w:abstractNum w:abstractNumId="22" w15:restartNumberingAfterBreak="0">
+  <w:abstractNum w:abstractNumId="23" w15:restartNumberingAfterBreak="0">
     <w:nsid w:val="527C130D"/>
     <w:multiLevelType w:val="hybridMultilevel"/>
     <w:tmpl w:val="2876832C"/>
@@ -11149,7 +11838,7 @@
       </w:rPr>
     </w:lvl>
   </w:abstractNum>
-  <w:abstractNum w:abstractNumId="23" w15:restartNumberingAfterBreak="0">
+  <w:abstractNum w:abstractNumId="24" w15:restartNumberingAfterBreak="0">
     <w:nsid w:val="53C449F8"/>
     <w:multiLevelType w:val="hybridMultilevel"/>
     <w:tmpl w:val="D2E056F6"/>
@@ -11262,7 +11951,7 @@
       </w:rPr>
     </w:lvl>
   </w:abstractNum>
-  <w:abstractNum w:abstractNumId="24" w15:restartNumberingAfterBreak="0">
+  <w:abstractNum w:abstractNumId="25" w15:restartNumberingAfterBreak="0">
     <w:nsid w:val="549B76E6"/>
     <w:multiLevelType w:val="hybridMultilevel"/>
     <w:tmpl w:val="1D409D14"/>
@@ -11351,7 +12040,7 @@
       </w:pPr>
     </w:lvl>
   </w:abstractNum>
-  <w:abstractNum w:abstractNumId="25" w15:restartNumberingAfterBreak="0">
+  <w:abstractNum w:abstractNumId="26" w15:restartNumberingAfterBreak="0">
     <w:nsid w:val="584763A5"/>
     <w:multiLevelType w:val="hybridMultilevel"/>
     <w:tmpl w:val="F2F41A50"/>
@@ -11464,7 +12153,7 @@
       </w:rPr>
     </w:lvl>
   </w:abstractNum>
-  <w:abstractNum w:abstractNumId="26" w15:restartNumberingAfterBreak="0">
+  <w:abstractNum w:abstractNumId="27" w15:restartNumberingAfterBreak="0">
     <w:nsid w:val="5F5921E4"/>
     <w:multiLevelType w:val="hybridMultilevel"/>
     <w:tmpl w:val="0A1C142A"/>
@@ -11577,7 +12266,7 @@
       </w:rPr>
     </w:lvl>
   </w:abstractNum>
-  <w:abstractNum w:abstractNumId="27" w15:restartNumberingAfterBreak="0">
+  <w:abstractNum w:abstractNumId="28" w15:restartNumberingAfterBreak="0">
     <w:nsid w:val="5F9C1BFA"/>
     <w:multiLevelType w:val="hybridMultilevel"/>
     <w:tmpl w:val="EF44ABB6"/>
@@ -11690,7 +12379,93 @@
       </w:rPr>
     </w:lvl>
   </w:abstractNum>
-  <w:abstractNum w:abstractNumId="28" w15:restartNumberingAfterBreak="0">
+  <w:abstractNum w:abstractNumId="29" w15:restartNumberingAfterBreak="0">
+    <w:nsid w:val="6E0764EE"/>
+    <w:multiLevelType w:val="hybridMultilevel"/>
+    <w:tmpl w:val="760E6518"/>
+    <w:lvl w:ilvl="0" w:tplc="0809000F">
+      <w:start w:val="1"/>
+      <w:numFmt w:val="decimal"/>
+      <w:lvlText w:val="%1."/>
+      <w:lvlJc w:val="left"/>
+      <w:pPr>
+        <w:ind w:left="720" w:hanging="360"/>
+      </w:pPr>
+    </w:lvl>
+    <w:lvl w:ilvl="1" w:tplc="08090019" w:tentative="1">
+      <w:start w:val="1"/>
+      <w:numFmt w:val="lowerLetter"/>
+      <w:lvlText w:val="%2."/>
+      <w:lvlJc w:val="left"/>
+      <w:pPr>
+        <w:ind w:left="1440" w:hanging="360"/>
+      </w:pPr>
+    </w:lvl>
+    <w:lvl w:ilvl="2" w:tplc="0809001B" w:tentative="1">
+      <w:start w:val="1"/>
+      <w:numFmt w:val="lowerRoman"/>
+      <w:lvlText w:val="%3."/>
+      <w:lvlJc w:val="right"/>
+      <w:pPr>
+        <w:ind w:left="2160" w:hanging="180"/>
+      </w:pPr>
+    </w:lvl>
+    <w:lvl w:ilvl="3" w:tplc="0809000F" w:tentative="1">
+      <w:start w:val="1"/>
+      <w:numFmt w:val="decimal"/>
+      <w:lvlText w:val="%4."/>
+      <w:lvlJc w:val="left"/>
+      <w:pPr>
+        <w:ind w:left="2880" w:hanging="360"/>
+      </w:pPr>
+    </w:lvl>
+    <w:lvl w:ilvl="4" w:tplc="08090019" w:tentative="1">
+      <w:start w:val="1"/>
+      <w:numFmt w:val="lowerLetter"/>
+      <w:lvlText w:val="%5."/>
+      <w:lvlJc w:val="left"/>
+      <w:pPr>
+        <w:ind w:left="3600" w:hanging="360"/>
+      </w:pPr>
+    </w:lvl>
+    <w:lvl w:ilvl="5" w:tplc="0809001B" w:tentative="1">
+      <w:start w:val="1"/>
+      <w:numFmt w:val="lowerRoman"/>
+      <w:lvlText w:val="%6."/>
+      <w:lvlJc w:val="right"/>
+      <w:pPr>
+        <w:ind w:left="4320" w:hanging="180"/>
+      </w:pPr>
+    </w:lvl>
+    <w:lvl w:ilvl="6" w:tplc="0809000F" w:tentative="1">
+      <w:start w:val="1"/>
+      <w:numFmt w:val="decimal"/>
+      <w:lvlText w:val="%7."/>
+      <w:lvlJc w:val="left"/>
+      <w:pPr>
+        <w:ind w:left="5040" w:hanging="360"/>
+      </w:pPr>
+    </w:lvl>
+    <w:lvl w:ilvl="7" w:tplc="08090019" w:tentative="1">
+      <w:start w:val="1"/>
+      <w:numFmt w:val="lowerLetter"/>
+      <w:lvlText w:val="%8."/>
+      <w:lvlJc w:val="left"/>
+      <w:pPr>
+        <w:ind w:left="5760" w:hanging="360"/>
+      </w:pPr>
+    </w:lvl>
+    <w:lvl w:ilvl="8" w:tplc="0809001B" w:tentative="1">
+      <w:start w:val="1"/>
+      <w:numFmt w:val="lowerRoman"/>
+      <w:lvlText w:val="%9."/>
+      <w:lvlJc w:val="right"/>
+      <w:pPr>
+        <w:ind w:left="6480" w:hanging="180"/>
+      </w:pPr>
+    </w:lvl>
+  </w:abstractNum>
+  <w:abstractNum w:abstractNumId="30" w15:restartNumberingAfterBreak="0">
     <w:nsid w:val="727D7A37"/>
     <w:multiLevelType w:val="hybridMultilevel"/>
     <w:tmpl w:val="C6F43010"/>
@@ -11803,7 +12578,7 @@
       </w:rPr>
     </w:lvl>
   </w:abstractNum>
-  <w:abstractNum w:abstractNumId="29" w15:restartNumberingAfterBreak="0">
+  <w:abstractNum w:abstractNumId="31" w15:restartNumberingAfterBreak="0">
     <w:nsid w:val="75301538"/>
     <w:multiLevelType w:val="hybridMultilevel"/>
     <w:tmpl w:val="77240AFE"/>
@@ -11916,7 +12691,7 @@
       </w:rPr>
     </w:lvl>
   </w:abstractNum>
-  <w:abstractNum w:abstractNumId="30" w15:restartNumberingAfterBreak="0">
+  <w:abstractNum w:abstractNumId="32" w15:restartNumberingAfterBreak="0">
     <w:nsid w:val="75CF64F4"/>
     <w:multiLevelType w:val="hybridMultilevel"/>
     <w:tmpl w:val="68F4F180"/>
@@ -12029,7 +12804,7 @@
       </w:rPr>
     </w:lvl>
   </w:abstractNum>
-  <w:abstractNum w:abstractNumId="31" w15:restartNumberingAfterBreak="0">
+  <w:abstractNum w:abstractNumId="33" w15:restartNumberingAfterBreak="0">
     <w:nsid w:val="776947C5"/>
     <w:multiLevelType w:val="hybridMultilevel"/>
     <w:tmpl w:val="DB002512"/>
@@ -12142,7 +12917,7 @@
       </w:rPr>
     </w:lvl>
   </w:abstractNum>
-  <w:abstractNum w:abstractNumId="32" w15:restartNumberingAfterBreak="0">
+  <w:abstractNum w:abstractNumId="34" w15:restartNumberingAfterBreak="0">
     <w:nsid w:val="7C1452F6"/>
     <w:multiLevelType w:val="hybridMultilevel"/>
     <w:tmpl w:val="3D7C3EC2"/>
@@ -12255,79 +13030,79 @@
     </w:lvl>
   </w:abstractNum>
   <w:num w:numId="1">
-    <w:abstractNumId w:val="24"/>
+    <w:abstractNumId w:val="25"/>
   </w:num>
   <w:num w:numId="2">
-    <w:abstractNumId w:val="18"/>
+    <w:abstractNumId w:val="19"/>
   </w:num>
   <w:num w:numId="3">
-    <w:abstractNumId w:val="18"/>
+    <w:abstractNumId w:val="19"/>
   </w:num>
   <w:num w:numId="4">
-    <w:abstractNumId w:val="18"/>
+    <w:abstractNumId w:val="19"/>
   </w:num>
   <w:num w:numId="5">
-    <w:abstractNumId w:val="18"/>
+    <w:abstractNumId w:val="19"/>
   </w:num>
   <w:num w:numId="6">
-    <w:abstractNumId w:val="18"/>
+    <w:abstractNumId w:val="19"/>
   </w:num>
   <w:num w:numId="7">
-    <w:abstractNumId w:val="18"/>
+    <w:abstractNumId w:val="19"/>
   </w:num>
   <w:num w:numId="8">
-    <w:abstractNumId w:val="18"/>
+    <w:abstractNumId w:val="19"/>
   </w:num>
   <w:num w:numId="9">
-    <w:abstractNumId w:val="18"/>
+    <w:abstractNumId w:val="19"/>
   </w:num>
   <w:num w:numId="10">
-    <w:abstractNumId w:val="18"/>
+    <w:abstractNumId w:val="19"/>
   </w:num>
   <w:num w:numId="11">
-    <w:abstractNumId w:val="18"/>
+    <w:abstractNumId w:val="19"/>
   </w:num>
   <w:num w:numId="12">
-    <w:abstractNumId w:val="18"/>
+    <w:abstractNumId w:val="19"/>
   </w:num>
   <w:num w:numId="13">
     <w:abstractNumId w:val="2"/>
   </w:num>
   <w:num w:numId="14">
-    <w:abstractNumId w:val="17"/>
+    <w:abstractNumId w:val="18"/>
   </w:num>
   <w:num w:numId="15">
-    <w:abstractNumId w:val="21"/>
+    <w:abstractNumId w:val="22"/>
   </w:num>
   <w:num w:numId="16">
-    <w:abstractNumId w:val="25"/>
+    <w:abstractNumId w:val="26"/>
   </w:num>
   <w:num w:numId="17">
     <w:abstractNumId w:val="0"/>
   </w:num>
   <w:num w:numId="18">
-    <w:abstractNumId w:val="9"/>
+    <w:abstractNumId w:val="10"/>
   </w:num>
   <w:num w:numId="19">
-    <w:abstractNumId w:val="31"/>
+    <w:abstractNumId w:val="33"/>
   </w:num>
   <w:num w:numId="20">
-    <w:abstractNumId w:val="23"/>
+    <w:abstractNumId w:val="24"/>
   </w:num>
   <w:num w:numId="21">
-    <w:abstractNumId w:val="22"/>
+    <w:abstractNumId w:val="23"/>
   </w:num>
   <w:num w:numId="22">
     <w:abstractNumId w:val="1"/>
   </w:num>
   <w:num w:numId="23">
-    <w:abstractNumId w:val="26"/>
+    <w:abstractNumId w:val="27"/>
   </w:num>
   <w:num w:numId="24">
-    <w:abstractNumId w:val="8"/>
+    <w:abstractNumId w:val="9"/>
   </w:num>
   <w:num w:numId="25">
-    <w:abstractNumId w:val="18"/>
+    <w:abstractNumId w:val="19"/>
     <w:lvlOverride w:ilvl="0">
       <w:startOverride w:val="1"/>
     </w:lvlOverride>
@@ -12357,7 +13132,7 @@
     </w:lvlOverride>
   </w:num>
   <w:num w:numId="26">
-    <w:abstractNumId w:val="6"/>
+    <w:abstractNumId w:val="7"/>
   </w:num>
   <w:num w:numId="27">
     <w:abstractNumId w:val="4"/>
@@ -12366,7 +13141,7 @@
     <w:abstractNumId w:val="3"/>
   </w:num>
   <w:num w:numId="29">
-    <w:abstractNumId w:val="18"/>
+    <w:abstractNumId w:val="19"/>
     <w:lvlOverride w:ilvl="0">
       <w:startOverride w:val="1"/>
     </w:lvlOverride>
@@ -12396,58 +13171,64 @@
     </w:lvlOverride>
   </w:num>
   <w:num w:numId="30">
+    <w:abstractNumId w:val="6"/>
+  </w:num>
+  <w:num w:numId="31">
+    <w:abstractNumId w:val="12"/>
+  </w:num>
+  <w:num w:numId="32">
+    <w:abstractNumId w:val="17"/>
+  </w:num>
+  <w:num w:numId="33">
+    <w:abstractNumId w:val="11"/>
+  </w:num>
+  <w:num w:numId="34">
+    <w:abstractNumId w:val="31"/>
+  </w:num>
+  <w:num w:numId="35">
+    <w:abstractNumId w:val="14"/>
+  </w:num>
+  <w:num w:numId="36">
+    <w:abstractNumId w:val="15"/>
+  </w:num>
+  <w:num w:numId="37">
+    <w:abstractNumId w:val="21"/>
+  </w:num>
+  <w:num w:numId="38">
+    <w:abstractNumId w:val="30"/>
+  </w:num>
+  <w:num w:numId="39">
+    <w:abstractNumId w:val="20"/>
+  </w:num>
+  <w:num w:numId="40">
+    <w:abstractNumId w:val="32"/>
+  </w:num>
+  <w:num w:numId="41">
+    <w:abstractNumId w:val="13"/>
+  </w:num>
+  <w:num w:numId="42">
+    <w:abstractNumId w:val="28"/>
+  </w:num>
+  <w:num w:numId="43">
+    <w:abstractNumId w:val="34"/>
+  </w:num>
+  <w:num w:numId="44">
+    <w:abstractNumId w:val="19"/>
+  </w:num>
+  <w:num w:numId="45">
+    <w:abstractNumId w:val="19"/>
+  </w:num>
+  <w:num w:numId="46">
+    <w:abstractNumId w:val="8"/>
+  </w:num>
+  <w:num w:numId="47">
+    <w:abstractNumId w:val="16"/>
+  </w:num>
+  <w:num w:numId="48">
     <w:abstractNumId w:val="5"/>
   </w:num>
-  <w:num w:numId="31">
-    <w:abstractNumId w:val="11"/>
-  </w:num>
-  <w:num w:numId="32">
-    <w:abstractNumId w:val="16"/>
-  </w:num>
-  <w:num w:numId="33">
-    <w:abstractNumId w:val="10"/>
-  </w:num>
-  <w:num w:numId="34">
+  <w:num w:numId="49">
     <w:abstractNumId w:val="29"/>
-  </w:num>
-  <w:num w:numId="35">
-    <w:abstractNumId w:val="13"/>
-  </w:num>
-  <w:num w:numId="36">
-    <w:abstractNumId w:val="14"/>
-  </w:num>
-  <w:num w:numId="37">
-    <w:abstractNumId w:val="20"/>
-  </w:num>
-  <w:num w:numId="38">
-    <w:abstractNumId w:val="28"/>
-  </w:num>
-  <w:num w:numId="39">
-    <w:abstractNumId w:val="19"/>
-  </w:num>
-  <w:num w:numId="40">
-    <w:abstractNumId w:val="30"/>
-  </w:num>
-  <w:num w:numId="41">
-    <w:abstractNumId w:val="12"/>
-  </w:num>
-  <w:num w:numId="42">
-    <w:abstractNumId w:val="27"/>
-  </w:num>
-  <w:num w:numId="43">
-    <w:abstractNumId w:val="32"/>
-  </w:num>
-  <w:num w:numId="44">
-    <w:abstractNumId w:val="18"/>
-  </w:num>
-  <w:num w:numId="45">
-    <w:abstractNumId w:val="18"/>
-  </w:num>
-  <w:num w:numId="46">
-    <w:abstractNumId w:val="7"/>
-  </w:num>
-  <w:num w:numId="47">
-    <w:abstractNumId w:val="15"/>
   </w:num>
 </w:numbering>
 </file>
@@ -14410,16 +15191,16 @@
 </file>
 
 <file path=customXml/item2.xml><?xml version="1.0" encoding="utf-8"?>
-<b:Sources xmlns:b="http://schemas.openxmlformats.org/officeDocument/2006/bibliography" SelectedStyle="\apasixtheditionofficeonline.xsl" StyleName="APA" Version="6"/>
-</file>
-
-<file path=customXml/item3.xml><?xml version="1.0" encoding="utf-8"?>
 <?mso-contentType ?>
 <FormTemplates xmlns="http://schemas.microsoft.com/sharepoint/v3/contenttype/forms">
   <Display>DocumentLibraryForm</Display>
   <Edit>AssetEditForm</Edit>
   <New>DocumentLibraryForm</New>
 </FormTemplates>
+</file>
+
+<file path=customXml/item3.xml><?xml version="1.0" encoding="utf-8"?>
+<b:Sources xmlns:b="http://schemas.openxmlformats.org/officeDocument/2006/bibliography" SelectedStyle="\apasixtheditionofficeonline.xsl" StyleName="APA" Version="6"/>
 </file>
 
 <file path=customXml/itemProps1.xml><?xml version="1.0" encoding="utf-8"?>
@@ -14431,17 +15212,17 @@
 </file>
 
 <file path=customXml/itemProps2.xml><?xml version="1.0" encoding="utf-8"?>
+<ds:datastoreItem xmlns:ds="http://schemas.openxmlformats.org/officeDocument/2006/customXml" ds:itemID="{1A3EA57F-50D6-4332-9CCE-01AA9228397A}">
+  <ds:schemaRefs>
+    <ds:schemaRef ds:uri="http://schemas.microsoft.com/sharepoint/v3/contenttype/forms"/>
+  </ds:schemaRefs>
+</ds:datastoreItem>
+</file>
+
+<file path=customXml/itemProps3.xml><?xml version="1.0" encoding="utf-8"?>
 <ds:datastoreItem xmlns:ds="http://schemas.openxmlformats.org/officeDocument/2006/customXml" ds:itemID="{ADE6BE05-C07A-4FEB-BF3D-0B93B1ACF181}">
   <ds:schemaRefs>
     <ds:schemaRef ds:uri="http://schemas.openxmlformats.org/officeDocument/2006/bibliography"/>
   </ds:schemaRefs>
 </ds:datastoreItem>
-</file>
-
-<file path=customXml/itemProps3.xml><?xml version="1.0" encoding="utf-8"?>
-<ds:datastoreItem xmlns:ds="http://schemas.openxmlformats.org/officeDocument/2006/customXml" ds:itemID="{1A3EA57F-50D6-4332-9CCE-01AA9228397A}">
-  <ds:schemaRefs>
-    <ds:schemaRef ds:uri="http://schemas.microsoft.com/sharepoint/v3/contenttype/forms"/>
-  </ds:schemaRefs>
-</ds:datastoreItem>
 </file>
</xml_diff>

<commit_message>
Merge AlpacaBytes specification into main API document, The AlpacaBytes specification is now redundant. Added samll updates to the API specification.
</commit_message>
<xml_diff>
--- a/Documentation/AlpacaImageBytes.docx
+++ b/Documentation/AlpacaImageBytes.docx
@@ -1,6 +1,6 @@
 
 <file path=word/document.xml><?xml version="1.0" encoding="utf-8"?>
-<w:document xmlns:wpc="http://schemas.microsoft.com/office/word/2010/wordprocessingCanvas" xmlns:cx="http://schemas.microsoft.com/office/drawing/2014/chartex" xmlns:cx1="http://schemas.microsoft.com/office/drawing/2015/9/8/chartex" xmlns:cx2="http://schemas.microsoft.com/office/drawing/2015/10/21/chartex" xmlns:cx3="http://schemas.microsoft.com/office/drawing/2016/5/9/chartex" xmlns:cx4="http://schemas.microsoft.com/office/drawing/2016/5/10/chartex" xmlns:cx5="http://schemas.microsoft.com/office/drawing/2016/5/11/chartex" xmlns:cx6="http://schemas.microsoft.com/office/drawing/2016/5/12/chartex" xmlns:cx7="http://schemas.microsoft.com/office/drawing/2016/5/13/chartex" xmlns:cx8="http://schemas.microsoft.com/office/drawing/2016/5/14/chartex" xmlns:mc="http://schemas.openxmlformats.org/markup-compatibility/2006" xmlns:aink="http://schemas.microsoft.com/office/drawing/2016/ink" xmlns:am3d="http://schemas.microsoft.com/office/drawing/2017/model3d" xmlns:o="urn:schemas-microsoft-com:office:office" xmlns:r="http://schemas.openxmlformats.org/officeDocument/2006/relationships" xmlns:m="http://schemas.openxmlformats.org/officeDocument/2006/math" xmlns:v="urn:schemas-microsoft-com:vml" xmlns:wp14="http://schemas.microsoft.com/office/word/2010/wordprocessingDrawing" xmlns:wp="http://schemas.openxmlformats.org/drawingml/2006/wordprocessingDrawing" xmlns:w10="urn:schemas-microsoft-com:office:word" xmlns:w="http://schemas.openxmlformats.org/wordprocessingml/2006/main" xmlns:w14="http://schemas.microsoft.com/office/word/2010/wordml" xmlns:w15="http://schemas.microsoft.com/office/word/2012/wordml" xmlns:w16cex="http://schemas.microsoft.com/office/word/2018/wordml/cex" xmlns:w16cid="http://schemas.microsoft.com/office/word/2016/wordml/cid" xmlns:w16="http://schemas.microsoft.com/office/word/2018/wordml" xmlns:w16sdtdh="http://schemas.microsoft.com/office/word/2020/wordml/sdtdatahash" xmlns:w16se="http://schemas.microsoft.com/office/word/2015/wordml/symex" xmlns:wpg="http://schemas.microsoft.com/office/word/2010/wordprocessingGroup" xmlns:wpi="http://schemas.microsoft.com/office/word/2010/wordprocessingInk" xmlns:wne="http://schemas.microsoft.com/office/word/2006/wordml" xmlns:wps="http://schemas.microsoft.com/office/word/2010/wordprocessingShape" mc:Ignorable="w14 w15 w16se w16cid w16 w16cex w16sdtdh wp14">
+<w:document xmlns:wpc="http://schemas.microsoft.com/office/word/2010/wordprocessingCanvas" xmlns:cx="http://schemas.microsoft.com/office/drawing/2014/chartex" xmlns:cx1="http://schemas.microsoft.com/office/drawing/2015/9/8/chartex" xmlns:cx2="http://schemas.microsoft.com/office/drawing/2015/10/21/chartex" xmlns:cx3="http://schemas.microsoft.com/office/drawing/2016/5/9/chartex" xmlns:cx4="http://schemas.microsoft.com/office/drawing/2016/5/10/chartex" xmlns:cx5="http://schemas.microsoft.com/office/drawing/2016/5/11/chartex" xmlns:cx6="http://schemas.microsoft.com/office/drawing/2016/5/12/chartex" xmlns:cx7="http://schemas.microsoft.com/office/drawing/2016/5/13/chartex" xmlns:cx8="http://schemas.microsoft.com/office/drawing/2016/5/14/chartex" xmlns:mc="http://schemas.openxmlformats.org/markup-compatibility/2006" xmlns:aink="http://schemas.microsoft.com/office/drawing/2016/ink" xmlns:am3d="http://schemas.microsoft.com/office/drawing/2017/model3d" xmlns:o="urn:schemas-microsoft-com:office:office" xmlns:oel="http://schemas.microsoft.com/office/2019/extlst" xmlns:r="http://schemas.openxmlformats.org/officeDocument/2006/relationships" xmlns:m="http://schemas.openxmlformats.org/officeDocument/2006/math" xmlns:v="urn:schemas-microsoft-com:vml" xmlns:wp14="http://schemas.microsoft.com/office/word/2010/wordprocessingDrawing" xmlns:wp="http://schemas.openxmlformats.org/drawingml/2006/wordprocessingDrawing" xmlns:w10="urn:schemas-microsoft-com:office:word" xmlns:w="http://schemas.openxmlformats.org/wordprocessingml/2006/main" xmlns:w14="http://schemas.microsoft.com/office/word/2010/wordml" xmlns:w15="http://schemas.microsoft.com/office/word/2012/wordml" xmlns:w16cex="http://schemas.microsoft.com/office/word/2018/wordml/cex" xmlns:w16cid="http://schemas.microsoft.com/office/word/2016/wordml/cid" xmlns:w16="http://schemas.microsoft.com/office/word/2018/wordml" xmlns:w16sdtdh="http://schemas.microsoft.com/office/word/2020/wordml/sdtdatahash" xmlns:w16se="http://schemas.microsoft.com/office/word/2015/wordml/symex" xmlns:wpg="http://schemas.microsoft.com/office/word/2010/wordprocessingGroup" xmlns:wpi="http://schemas.microsoft.com/office/word/2010/wordprocessingInk" xmlns:wne="http://schemas.microsoft.com/office/word/2006/wordml" xmlns:wps="http://schemas.microsoft.com/office/word/2010/wordprocessingShape" mc:Ignorable="w14 w15 w16se w16cid w16 w16cex w16sdtdh wp14">
   <w:body>
     <w:bookmarkStart w:id="0" w:name="_Hlk525226931" w:displacedByCustomXml="next"/>
     <w:bookmarkEnd w:id="0" w:displacedByCustomXml="next"/>
@@ -12,7 +12,6 @@
           <w:docPartUnique/>
         </w:docPartObj>
       </w:sdtPr>
-      <w:sdtEndPr/>
       <w:sdtContent>
         <w:p>
           <w:r>
@@ -402,7 +401,6 @@
                                   <w:dataBinding w:prefixMappings="xmlns:ns0='http://schemas.microsoft.com/office/2006/coverPageProps' " w:xpath="/ns0:CoverPageProperties[1]/ns0:Abstract[1]" w:storeItemID="{55AF091B-3C7A-41E3-B477-F2FDAA23CFDA}"/>
                                   <w:text w:multiLine="1"/>
                                 </w:sdtPr>
-                                <w:sdtEndPr/>
                                 <w:sdtContent>
                                   <w:p>
                                     <w:pPr>
@@ -509,7 +507,6 @@
                             <w:dataBinding w:prefixMappings="xmlns:ns0='http://schemas.microsoft.com/office/2006/coverPageProps' " w:xpath="/ns0:CoverPageProperties[1]/ns0:Abstract[1]" w:storeItemID="{55AF091B-3C7A-41E3-B477-F2FDAA23CFDA}"/>
                             <w:text w:multiLine="1"/>
                           </w:sdtPr>
-                          <w:sdtEndPr/>
                           <w:sdtContent>
                             <w:p>
                               <w:pPr>
@@ -702,7 +699,6 @@
                                   <w:dataBinding w:prefixMappings="xmlns:ns0='http://purl.org/dc/elements/1.1/' xmlns:ns1='http://schemas.openxmlformats.org/package/2006/metadata/core-properties' " w:xpath="/ns1:coreProperties[1]/ns0:subject[1]" w:storeItemID="{6C3C8BC8-F283-45AE-878A-BAB7291924A1}"/>
                                   <w:text/>
                                 </w:sdtPr>
-                                <w:sdtEndPr/>
                                 <w:sdtContent>
                                   <w:p>
                                     <w:pPr>
@@ -827,7 +823,6 @@
                             <w:dataBinding w:prefixMappings="xmlns:ns0='http://purl.org/dc/elements/1.1/' xmlns:ns1='http://schemas.openxmlformats.org/package/2006/metadata/core-properties' " w:xpath="/ns1:coreProperties[1]/ns0:subject[1]" w:storeItemID="{6C3C8BC8-F283-45AE-878A-BAB7291924A1}"/>
                             <w:text/>
                           </w:sdtPr>
-                          <w:sdtEndPr/>
                           <w:sdtContent>
                             <w:p>
                               <w:pPr>
@@ -941,7 +936,6 @@
                                   <w:dataBinding w:prefixMappings="xmlns:ns0='http://purl.org/dc/elements/1.1/' xmlns:ns1='http://schemas.openxmlformats.org/package/2006/metadata/core-properties' " w:xpath="/ns1:coreProperties[1]/ns0:creator[1]" w:storeItemID="{6C3C8BC8-F283-45AE-878A-BAB7291924A1}"/>
                                   <w:text/>
                                 </w:sdtPr>
-                                <w:sdtEndPr/>
                                 <w:sdtContent>
                                   <w:p>
                                     <w:pPr>
@@ -987,7 +981,6 @@
                                     <w:dataBinding w:prefixMappings="xmlns:ns0='http://schemas.microsoft.com/office/2006/coverPageProps' " w:xpath="/ns0:CoverPageProperties[1]/ns0:CompanyEmail[1]" w:storeItemID="{55AF091B-3C7A-41E3-B477-F2FDAA23CFDA}"/>
                                     <w:text/>
                                   </w:sdtPr>
-                                  <w:sdtEndPr/>
                                   <w:sdtContent>
                                     <w:r>
                                       <w:rPr>
@@ -1035,7 +1028,6 @@
                             <w:dataBinding w:prefixMappings="xmlns:ns0='http://purl.org/dc/elements/1.1/' xmlns:ns1='http://schemas.openxmlformats.org/package/2006/metadata/core-properties' " w:xpath="/ns1:coreProperties[1]/ns0:creator[1]" w:storeItemID="{6C3C8BC8-F283-45AE-878A-BAB7291924A1}"/>
                             <w:text/>
                           </w:sdtPr>
-                          <w:sdtEndPr/>
                           <w:sdtContent>
                             <w:p>
                               <w:pPr>
@@ -1081,7 +1073,6 @@
                               <w:dataBinding w:prefixMappings="xmlns:ns0='http://schemas.microsoft.com/office/2006/coverPageProps' " w:xpath="/ns0:CoverPageProperties[1]/ns0:CompanyEmail[1]" w:storeItemID="{55AF091B-3C7A-41E3-B477-F2FDAA23CFDA}"/>
                               <w:text/>
                             </w:sdtPr>
-                            <w:sdtEndPr/>
                             <w:sdtContent>
                               <w:r>
                                 <w:rPr>
@@ -1160,8 +1151,8 @@
         </w:p>
       </w:sdtContent>
     </w:sdt>
-    <w:bookmarkStart w:id="1" w:name="_Ref525981825" w:displacedByCustomXml="next"/>
-    <w:bookmarkStart w:id="2" w:name="_Ref525981762" w:displacedByCustomXml="next"/>
+    <w:bookmarkStart w:id="1" w:name="_Ref525981762" w:displacedByCustomXml="next"/>
+    <w:bookmarkStart w:id="2" w:name="_Ref525981825" w:displacedByCustomXml="next"/>
     <w:sdt>
       <w:sdtPr>
         <w:rPr>
@@ -2821,6 +2812,7 @@
       <w:bookmarkStart w:id="27" w:name="_Toc358376"/>
       <w:bookmarkStart w:id="28" w:name="_Toc358476"/>
       <w:bookmarkStart w:id="29" w:name="_Toc92877734"/>
+      <w:bookmarkStart w:id="30" w:name="_Hlk130370319"/>
       <w:bookmarkEnd w:id="2"/>
       <w:bookmarkEnd w:id="1"/>
       <w:bookmarkEnd w:id="3"/>
@@ -2988,11 +2980,11 @@
       <w:pPr>
         <w:pStyle w:val="Heading1"/>
       </w:pPr>
-      <w:bookmarkStart w:id="30" w:name="_Toc92877735"/>
+      <w:bookmarkStart w:id="31" w:name="_Toc92877735"/>
       <w:r>
         <w:t>ImageBytes Mechanic</w:t>
       </w:r>
-      <w:bookmarkEnd w:id="30"/>
+      <w:bookmarkEnd w:id="31"/>
     </w:p>
     <w:p>
       <w:r>
@@ -3149,7 +3141,7 @@
       <w:pPr>
         <w:pStyle w:val="Heading1"/>
       </w:pPr>
-      <w:bookmarkStart w:id="31" w:name="_Toc92877736"/>
+      <w:bookmarkStart w:id="32" w:name="_Toc92877736"/>
       <w:r>
         <w:lastRenderedPageBreak/>
         <w:t>ImageBytes</w:t>
@@ -3160,7 +3152,7 @@
       <w:r>
         <w:t>Benefits</w:t>
       </w:r>
-      <w:bookmarkEnd w:id="31"/>
+      <w:bookmarkEnd w:id="32"/>
     </w:p>
     <w:p>
       <w:pPr>
@@ -3411,14 +3403,14 @@
       <w:pPr>
         <w:pStyle w:val="Heading1"/>
       </w:pPr>
-      <w:bookmarkStart w:id="32" w:name="_Toc92877737"/>
+      <w:bookmarkStart w:id="33" w:name="_Toc92877737"/>
       <w:r>
         <w:t>Performance Benefit</w:t>
       </w:r>
       <w:r>
         <w:t>s</w:t>
       </w:r>
-      <w:bookmarkEnd w:id="32"/>
+      <w:bookmarkEnd w:id="33"/>
     </w:p>
     <w:p>
       <w:r>
@@ -3523,14 +3515,14 @@
       <w:r>
         <w:t>6000 x 4000 monochrome image</w:t>
       </w:r>
-      <w:bookmarkStart w:id="33" w:name="_Ref92873676"/>
+      <w:bookmarkStart w:id="34" w:name="_Ref92873676"/>
       <w:r>
         <w:rPr>
           <w:vertAlign w:val="superscript"/>
         </w:rPr>
         <w:footnoteReference w:id="1"/>
       </w:r>
-      <w:bookmarkEnd w:id="33"/>
+      <w:bookmarkEnd w:id="34"/>
       <w:r>
         <w:t xml:space="preserve"> totalling 24 million </w:t>
       </w:r>
@@ -3686,7 +3678,7 @@
               </w:rPr>
               <w:t>JSON</w:t>
             </w:r>
-            <w:bookmarkStart w:id="34" w:name="_Ref92637638"/>
+            <w:bookmarkStart w:id="35" w:name="_Ref92637638"/>
             <w:r>
               <w:rPr>
                 <w:rStyle w:val="FootnoteReference"/>
@@ -3696,7 +3688,7 @@
               </w:rPr>
               <w:footnoteReference w:id="2"/>
             </w:r>
-            <w:bookmarkEnd w:id="34"/>
+            <w:bookmarkEnd w:id="35"/>
           </w:p>
         </w:tc>
         <w:tc>
@@ -3722,7 +3714,7 @@
               </w:rPr>
               <w:t>Base64Handoff</w:t>
             </w:r>
-            <w:bookmarkStart w:id="35" w:name="_Ref92637652"/>
+            <w:bookmarkStart w:id="36" w:name="_Ref92637652"/>
             <w:r>
               <w:rPr>
                 <w:rStyle w:val="FootnoteReference"/>
@@ -3732,7 +3724,7 @@
               </w:rPr>
               <w:footnoteReference w:id="3"/>
             </w:r>
-            <w:bookmarkEnd w:id="35"/>
+            <w:bookmarkEnd w:id="36"/>
           </w:p>
         </w:tc>
         <w:tc>
@@ -3758,7 +3750,7 @@
               </w:rPr>
               <w:t>ImageBytes</w:t>
             </w:r>
-            <w:bookmarkStart w:id="36" w:name="_Ref92637658"/>
+            <w:bookmarkStart w:id="37" w:name="_Ref92637658"/>
             <w:r>
               <w:rPr>
                 <w:rStyle w:val="FootnoteReference"/>
@@ -3768,7 +3760,7 @@
               </w:rPr>
               <w:footnoteReference w:id="4"/>
             </w:r>
-            <w:bookmarkEnd w:id="36"/>
+            <w:bookmarkEnd w:id="37"/>
           </w:p>
         </w:tc>
       </w:tr>
@@ -4756,11 +4748,11 @@
       <w:pPr>
         <w:pStyle w:val="Heading1"/>
       </w:pPr>
-      <w:bookmarkStart w:id="37" w:name="_Toc92877738"/>
+      <w:bookmarkStart w:id="38" w:name="_Toc92877738"/>
       <w:r>
         <w:t>ImageBytes Implementation</w:t>
       </w:r>
-      <w:bookmarkEnd w:id="37"/>
+      <w:bookmarkEnd w:id="38"/>
     </w:p>
     <w:p>
       <w:pPr>
@@ -4775,11 +4767,11 @@
       <w:pPr>
         <w:pStyle w:val="Heading2"/>
       </w:pPr>
-      <w:bookmarkStart w:id="38" w:name="_Toc92877739"/>
+      <w:bookmarkStart w:id="39" w:name="_Toc92877739"/>
       <w:r>
         <w:t>Client Initiation</w:t>
       </w:r>
-      <w:bookmarkEnd w:id="38"/>
+      <w:bookmarkEnd w:id="39"/>
     </w:p>
     <w:p>
       <w:pPr>
@@ -4794,11 +4786,11 @@
       <w:pPr>
         <w:pStyle w:val="Heading2"/>
       </w:pPr>
-      <w:bookmarkStart w:id="39" w:name="_Toc92877740"/>
+      <w:bookmarkStart w:id="40" w:name="_Toc92877740"/>
       <w:r>
         <w:t>Device Response</w:t>
       </w:r>
-      <w:bookmarkEnd w:id="39"/>
+      <w:bookmarkEnd w:id="40"/>
     </w:p>
     <w:p>
       <w:r>
@@ -4827,11 +4819,11 @@
       <w:pPr>
         <w:pStyle w:val="Heading2"/>
       </w:pPr>
-      <w:bookmarkStart w:id="40" w:name="_Toc92877741"/>
+      <w:bookmarkStart w:id="41" w:name="_Toc92877741"/>
       <w:r>
         <w:t>Client Response Handling</w:t>
       </w:r>
-      <w:bookmarkEnd w:id="40"/>
+      <w:bookmarkEnd w:id="41"/>
     </w:p>
     <w:p>
       <w:r>
@@ -5027,12 +5019,12 @@
       <w:pPr>
         <w:pStyle w:val="Heading1"/>
       </w:pPr>
-      <w:bookmarkStart w:id="41" w:name="_Toc92877742"/>
+      <w:bookmarkStart w:id="42" w:name="_Toc92877742"/>
       <w:r>
         <w:lastRenderedPageBreak/>
         <w:t>ImageBytes Binary Data Format</w:t>
       </w:r>
-      <w:bookmarkEnd w:id="41"/>
+      <w:bookmarkEnd w:id="42"/>
     </w:p>
     <w:p>
       <w:pPr>
@@ -5222,24 +5214,24 @@
       <w:pPr>
         <w:pStyle w:val="Heading1"/>
       </w:pPr>
-      <w:bookmarkStart w:id="42" w:name="_Toc92877743"/>
+      <w:bookmarkStart w:id="43" w:name="_Toc92877743"/>
       <w:r>
         <w:t>Metadata</w:t>
       </w:r>
-      <w:bookmarkEnd w:id="42"/>
+      <w:bookmarkEnd w:id="43"/>
     </w:p>
     <w:p>
       <w:pPr>
         <w:pStyle w:val="Heading2"/>
       </w:pPr>
-      <w:bookmarkStart w:id="43" w:name="_Toc92877744"/>
+      <w:bookmarkStart w:id="44" w:name="_Toc92877744"/>
       <w:r>
         <w:t>Metadata</w:t>
       </w:r>
       <w:r>
         <w:t xml:space="preserve"> Structure</w:t>
       </w:r>
-      <w:bookmarkEnd w:id="43"/>
+      <w:bookmarkEnd w:id="44"/>
     </w:p>
     <w:p>
       <w:pPr>
@@ -6261,13 +6253,215 @@
     </w:p>
     <w:p>
       <w:pPr>
+        <w:autoSpaceDE w:val="0"/>
+        <w:autoSpaceDN w:val="0"/>
+        <w:adjustRightInd w:val="0"/>
+        <w:spacing w:after="0" w:line="240" w:lineRule="auto"/>
+        <w:ind w:right="-755"/>
+      </w:pPr>
+      <w:r>
+        <w:t xml:space="preserve">Please note that negative values must not be returned in the </w:t>
+      </w:r>
+      <w:proofErr w:type="spellStart"/>
+      <w:r>
+        <w:rPr>
+          <w:rFonts w:ascii="Cascadia Mono" w:hAnsi="Cascadia Mono" w:cs="Cascadia Mono"/>
+          <w:color w:val="000000"/>
+          <w:sz w:val="18"/>
+          <w:szCs w:val="18"/>
+        </w:rPr>
+        <w:t>MetadataVersion</w:t>
+      </w:r>
+      <w:proofErr w:type="spellEnd"/>
+      <w:r>
+        <w:t xml:space="preserve">, </w:t>
+      </w:r>
+      <w:r>
+        <w:rPr>
+          <w:rFonts w:ascii="Cascadia Mono" w:hAnsi="Cascadia Mono" w:cs="Cascadia Mono"/>
+          <w:color w:val="000000"/>
+          <w:sz w:val="18"/>
+          <w:szCs w:val="18"/>
+        </w:rPr>
+        <w:t>ErrorNumber</w:t>
+      </w:r>
+      <w:r>
+        <w:rPr>
+          <w:rFonts w:ascii="Cascadia Mono" w:hAnsi="Cascadia Mono" w:cs="Cascadia Mono"/>
+          <w:color w:val="000000"/>
+          <w:sz w:val="18"/>
+          <w:szCs w:val="18"/>
+        </w:rPr>
+        <w:t>,</w:t>
+      </w:r>
+      <w:r>
+        <w:rPr>
+          <w:rFonts w:ascii="Cascadia Mono" w:hAnsi="Cascadia Mono" w:cs="Cascadia Mono"/>
+          <w:color w:val="000000"/>
+          <w:sz w:val="18"/>
+          <w:szCs w:val="18"/>
+        </w:rPr>
+        <w:t xml:space="preserve"> </w:t>
+      </w:r>
+      <w:proofErr w:type="spellStart"/>
+      <w:r>
+        <w:rPr>
+          <w:rFonts w:ascii="Cascadia Mono" w:hAnsi="Cascadia Mono" w:cs="Cascadia Mono"/>
+          <w:color w:val="000000"/>
+          <w:sz w:val="18"/>
+          <w:szCs w:val="18"/>
+        </w:rPr>
+        <w:t>DataStart</w:t>
+      </w:r>
+      <w:proofErr w:type="spellEnd"/>
+      <w:r>
+        <w:rPr>
+          <w:rFonts w:ascii="Cascadia Mono" w:hAnsi="Cascadia Mono" w:cs="Cascadia Mono"/>
+          <w:color w:val="000000"/>
+          <w:sz w:val="18"/>
+          <w:szCs w:val="18"/>
+        </w:rPr>
+        <w:t xml:space="preserve">, </w:t>
+      </w:r>
+      <w:r>
+        <w:rPr>
+          <w:rFonts w:ascii="Cascadia Mono" w:hAnsi="Cascadia Mono" w:cs="Cascadia Mono"/>
+          <w:color w:val="000000"/>
+          <w:sz w:val="18"/>
+          <w:szCs w:val="18"/>
+        </w:rPr>
+        <w:t>ImageElementType</w:t>
+      </w:r>
+      <w:r>
+        <w:rPr>
+          <w:rFonts w:ascii="Cascadia Mono" w:hAnsi="Cascadia Mono" w:cs="Cascadia Mono"/>
+          <w:color w:val="000000"/>
+          <w:sz w:val="18"/>
+          <w:szCs w:val="18"/>
+        </w:rPr>
+        <w:t xml:space="preserve">, </w:t>
+      </w:r>
+      <w:r>
+        <w:rPr>
+          <w:rFonts w:ascii="Cascadia Mono" w:hAnsi="Cascadia Mono" w:cs="Cascadia Mono"/>
+          <w:color w:val="000000"/>
+          <w:sz w:val="18"/>
+          <w:szCs w:val="18"/>
+        </w:rPr>
+        <w:t>TransmissionElementType</w:t>
+      </w:r>
+      <w:r>
+        <w:rPr>
+          <w:rFonts w:ascii="Cascadia Mono" w:hAnsi="Cascadia Mono" w:cs="Cascadia Mono"/>
+          <w:color w:val="000000"/>
+          <w:sz w:val="18"/>
+          <w:szCs w:val="18"/>
+        </w:rPr>
+        <w:t xml:space="preserve">, </w:t>
+      </w:r>
+      <w:r>
+        <w:rPr>
+          <w:rFonts w:ascii="Cascadia Mono" w:hAnsi="Cascadia Mono" w:cs="Cascadia Mono"/>
+          <w:color w:val="000000"/>
+          <w:sz w:val="18"/>
+          <w:szCs w:val="18"/>
+        </w:rPr>
+        <w:t>Rank</w:t>
+      </w:r>
+      <w:r>
+        <w:rPr>
+          <w:rFonts w:ascii="Cascadia Mono" w:hAnsi="Cascadia Mono" w:cs="Cascadia Mono"/>
+          <w:color w:val="000000"/>
+          <w:sz w:val="18"/>
+          <w:szCs w:val="18"/>
+        </w:rPr>
+        <w:t xml:space="preserve">, </w:t>
+      </w:r>
+      <w:r>
+        <w:rPr>
+          <w:rFonts w:ascii="Cascadia Mono" w:hAnsi="Cascadia Mono" w:cs="Cascadia Mono"/>
+          <w:color w:val="000000"/>
+          <w:sz w:val="18"/>
+          <w:szCs w:val="18"/>
+        </w:rPr>
+        <w:t>Dimension</w:t>
+      </w:r>
+      <w:r>
+        <w:rPr>
+          <w:rFonts w:ascii="Cascadia Mono" w:hAnsi="Cascadia Mono" w:cs="Cascadia Mono"/>
+          <w:color w:val="000000"/>
+          <w:sz w:val="18"/>
+          <w:szCs w:val="18"/>
+        </w:rPr>
+        <w:t>1</w:t>
+      </w:r>
+      <w:r>
+        <w:rPr>
+          <w:rFonts w:ascii="Cascadia Mono" w:hAnsi="Cascadia Mono" w:cs="Cascadia Mono"/>
+          <w:color w:val="000000"/>
+          <w:sz w:val="18"/>
+          <w:szCs w:val="18"/>
+        </w:rPr>
+        <w:t xml:space="preserve">, </w:t>
+      </w:r>
+      <w:r>
+        <w:rPr>
+          <w:rFonts w:ascii="Cascadia Mono" w:hAnsi="Cascadia Mono" w:cs="Cascadia Mono"/>
+          <w:color w:val="000000"/>
+          <w:sz w:val="18"/>
+          <w:szCs w:val="18"/>
+        </w:rPr>
+        <w:t>Dimension</w:t>
+      </w:r>
+      <w:r>
+        <w:rPr>
+          <w:rFonts w:ascii="Cascadia Mono" w:hAnsi="Cascadia Mono" w:cs="Cascadia Mono"/>
+          <w:color w:val="000000"/>
+          <w:sz w:val="18"/>
+          <w:szCs w:val="18"/>
+        </w:rPr>
+        <w:t>2</w:t>
+      </w:r>
+      <w:r>
+        <w:rPr>
+          <w:rFonts w:ascii="Cascadia Mono" w:hAnsi="Cascadia Mono" w:cs="Cascadia Mono"/>
+          <w:color w:val="000000"/>
+          <w:sz w:val="18"/>
+          <w:szCs w:val="18"/>
+        </w:rPr>
+        <w:t xml:space="preserve"> and </w:t>
+      </w:r>
+      <w:r>
+        <w:rPr>
+          <w:rFonts w:ascii="Cascadia Mono" w:hAnsi="Cascadia Mono" w:cs="Cascadia Mono"/>
+          <w:color w:val="000000"/>
+          <w:sz w:val="18"/>
+          <w:szCs w:val="18"/>
+        </w:rPr>
+        <w:t>Dimension</w:t>
+      </w:r>
+      <w:r>
+        <w:rPr>
+          <w:rFonts w:ascii="Cascadia Mono" w:hAnsi="Cascadia Mono" w:cs="Cascadia Mono"/>
+          <w:color w:val="000000"/>
+          <w:sz w:val="18"/>
+          <w:szCs w:val="18"/>
+        </w:rPr>
+        <w:t>3</w:t>
+      </w:r>
+      <w:r>
+        <w:t xml:space="preserve"> fields.</w:t>
+      </w:r>
+    </w:p>
+    <w:p>
+      <w:pPr>
         <w:pStyle w:val="Heading2"/>
       </w:pPr>
-      <w:bookmarkStart w:id="44" w:name="_Toc92877745"/>
+      <w:bookmarkStart w:id="45" w:name="_Toc92877745"/>
       <w:r>
         <w:t>Image and Transmission Array Element Types</w:t>
       </w:r>
-      <w:bookmarkEnd w:id="44"/>
+      <w:bookmarkEnd w:id="45"/>
     </w:p>
     <w:p>
       <w:r>
@@ -6288,7 +6482,7 @@
           <w:szCs w:val="18"/>
         </w:rPr>
       </w:pPr>
-      <w:bookmarkStart w:id="45" w:name="_Hlk91050354"/>
+      <w:bookmarkStart w:id="46" w:name="_Hlk91050354"/>
       <w:r>
         <w:rPr>
           <w:rFonts w:ascii="Cascadia Mono" w:hAnsi="Cascadia Mono" w:cs="Cascadia Mono"/>
@@ -6810,7 +7004,7 @@
       </w:r>
       <w:proofErr w:type="gramEnd"/>
     </w:p>
-    <w:bookmarkEnd w:id="45"/>
+    <w:bookmarkEnd w:id="46"/>
     <w:p>
       <w:pPr>
         <w:rPr>
@@ -6829,7 +7023,7 @@
       <w:pPr>
         <w:pStyle w:val="Heading1"/>
       </w:pPr>
-      <w:bookmarkStart w:id="46" w:name="_Toc92877746"/>
+      <w:bookmarkStart w:id="47" w:name="_Toc92877746"/>
       <w:r>
         <w:lastRenderedPageBreak/>
         <w:t>Serialised</w:t>
@@ -6846,7 +7040,7 @@
       <w:r>
         <w:t>ting</w:t>
       </w:r>
-      <w:bookmarkEnd w:id="46"/>
+      <w:bookmarkEnd w:id="47"/>
     </w:p>
     <w:p>
       <w:pPr>
@@ -6854,11 +7048,11 @@
         <w:keepNext w:val="0"/>
         <w:keepLines w:val="0"/>
       </w:pPr>
-      <w:bookmarkStart w:id="47" w:name="_Toc92877747"/>
+      <w:bookmarkStart w:id="48" w:name="_Toc92877747"/>
       <w:r>
         <w:t>Element Ordering</w:t>
       </w:r>
-      <w:bookmarkEnd w:id="47"/>
+      <w:bookmarkEnd w:id="48"/>
     </w:p>
     <w:p>
       <w:r>
@@ -7675,7 +7869,7 @@
           <v:shape id="_x0000_i1025" type="#_x0000_t75" style="width:299.7pt;height:155.7pt" o:ole="">
             <v:imagedata r:id="rId15" o:title=""/>
           </v:shape>
-          <o:OLEObject Type="Embed" ProgID="Visio.Drawing.15" ShapeID="_x0000_i1025" DrawAspect="Content" ObjectID="_1703490799" r:id="rId16"/>
+          <o:OLEObject Type="Embed" ProgID="Visio.Drawing.15" ShapeID="_x0000_i1025" DrawAspect="Content" ObjectID="_1740984000" r:id="rId16"/>
         </w:object>
       </w:r>
     </w:p>
@@ -8208,6 +8402,9 @@
         <w:keepLines/>
       </w:pPr>
       <w:r>
+        <w:rPr>
+          <w:noProof/>
+        </w:rPr>
         <w:drawing>
           <wp:inline distT="0" distB="0" distL="0" distR="0" wp14:anchorId="6CB9DB62" wp14:editId="4E08610C">
             <wp:extent cx="5943600" cy="3374390"/>
@@ -8264,11 +8461,11 @@
         <w:keepNext w:val="0"/>
         <w:keepLines w:val="0"/>
       </w:pPr>
-      <w:bookmarkStart w:id="48" w:name="_Toc92877748"/>
+      <w:bookmarkStart w:id="49" w:name="_Toc92877748"/>
       <w:r>
         <w:t>Integer Byte ordering</w:t>
       </w:r>
-      <w:bookmarkEnd w:id="48"/>
+      <w:bookmarkEnd w:id="49"/>
     </w:p>
     <w:p>
       <w:r>
@@ -8405,12 +8602,12 @@
       <w:pPr>
         <w:pStyle w:val="Heading1"/>
       </w:pPr>
-      <w:bookmarkStart w:id="49" w:name="_Toc92877749"/>
+      <w:bookmarkStart w:id="50" w:name="_Toc92877749"/>
       <w:r>
         <w:lastRenderedPageBreak/>
         <w:t>Error Handling</w:t>
       </w:r>
-      <w:bookmarkEnd w:id="49"/>
+      <w:bookmarkEnd w:id="50"/>
     </w:p>
     <w:p>
       <w:pPr>
@@ -8567,11 +8764,11 @@
       <w:pPr>
         <w:pStyle w:val="Heading1"/>
       </w:pPr>
-      <w:bookmarkStart w:id="50" w:name="_Toc92877750"/>
+      <w:bookmarkStart w:id="51" w:name="_Toc92877750"/>
       <w:r>
         <w:t>Support Routines</w:t>
       </w:r>
-      <w:bookmarkEnd w:id="50"/>
+      <w:bookmarkEnd w:id="51"/>
     </w:p>
     <w:p>
       <w:pPr>
@@ -8681,13 +8878,7 @@
         <w:t xml:space="preserve"> </w:t>
       </w:r>
       <w:r>
-        <w:t xml:space="preserve">if all image array element values are in the range: 0 to </w:t>
-      </w:r>
-      <w:r>
-        <w:t>255</w:t>
-      </w:r>
-      <w:r>
-        <w:t>.</w:t>
+        <w:t>if all image array element values are in the range: 0 to 255.</w:t>
       </w:r>
     </w:p>
     <w:p>
@@ -8781,11 +8972,11 @@
       <w:pPr>
         <w:pStyle w:val="Heading1"/>
       </w:pPr>
-      <w:bookmarkStart w:id="51" w:name="_Toc92877751"/>
+      <w:bookmarkStart w:id="52" w:name="_Toc92877751"/>
       <w:r>
         <w:t>Document History</w:t>
       </w:r>
-      <w:bookmarkEnd w:id="51"/>
+      <w:bookmarkEnd w:id="52"/>
     </w:p>
     <w:tbl>
       <w:tblPr>
@@ -8920,6 +9111,61 @@
           </w:p>
         </w:tc>
       </w:tr>
+      <w:tr>
+        <w:tc>
+          <w:tcPr>
+            <w:tcW w:w="1944" w:type="dxa"/>
+          </w:tcPr>
+          <w:p>
+            <w:pPr>
+              <w:jc w:val="center"/>
+            </w:pPr>
+            <w:r>
+              <w:t>22</w:t>
+            </w:r>
+            <w:r>
+              <w:rPr>
+                <w:vertAlign w:val="superscript"/>
+              </w:rPr>
+              <w:t>nd</w:t>
+            </w:r>
+            <w:r>
+              <w:t xml:space="preserve"> March 2023</w:t>
+            </w:r>
+          </w:p>
+        </w:tc>
+        <w:tc>
+          <w:tcPr>
+            <w:tcW w:w="1028" w:type="dxa"/>
+          </w:tcPr>
+          <w:p>
+            <w:pPr>
+              <w:jc w:val="center"/>
+            </w:pPr>
+            <w:r>
+              <w:t>1.1</w:t>
+            </w:r>
+          </w:p>
+        </w:tc>
+        <w:tc>
+          <w:tcPr>
+            <w:tcW w:w="6378" w:type="dxa"/>
+          </w:tcPr>
+          <w:p>
+            <w:pPr>
+              <w:pStyle w:val="ListParagraph"/>
+              <w:numPr>
+                <w:ilvl w:val="0"/>
+                <w:numId w:val="48"/>
+              </w:numPr>
+            </w:pPr>
+            <w:r>
+              <w:t>Section 7.1 – clarified that none of the fields should return negative values.</w:t>
+            </w:r>
+          </w:p>
+        </w:tc>
+      </w:tr>
+      <w:bookmarkEnd w:id="30"/>
     </w:tbl>
     <w:p/>
     <w:sectPr>
@@ -8936,7 +9182,7 @@
 </file>
 
 <file path=word/endnotes.xml><?xml version="1.0" encoding="utf-8"?>
-<w:endnotes xmlns:wpc="http://schemas.microsoft.com/office/word/2010/wordprocessingCanvas" xmlns:cx="http://schemas.microsoft.com/office/drawing/2014/chartex" xmlns:cx1="http://schemas.microsoft.com/office/drawing/2015/9/8/chartex" xmlns:cx2="http://schemas.microsoft.com/office/drawing/2015/10/21/chartex" xmlns:cx3="http://schemas.microsoft.com/office/drawing/2016/5/9/chartex" xmlns:cx4="http://schemas.microsoft.com/office/drawing/2016/5/10/chartex" xmlns:cx5="http://schemas.microsoft.com/office/drawing/2016/5/11/chartex" xmlns:cx6="http://schemas.microsoft.com/office/drawing/2016/5/12/chartex" xmlns:cx7="http://schemas.microsoft.com/office/drawing/2016/5/13/chartex" xmlns:cx8="http://schemas.microsoft.com/office/drawing/2016/5/14/chartex" xmlns:mc="http://schemas.openxmlformats.org/markup-compatibility/2006" xmlns:aink="http://schemas.microsoft.com/office/drawing/2016/ink" xmlns:am3d="http://schemas.microsoft.com/office/drawing/2017/model3d" xmlns:o="urn:schemas-microsoft-com:office:office" xmlns:r="http://schemas.openxmlformats.org/officeDocument/2006/relationships" xmlns:m="http://schemas.openxmlformats.org/officeDocument/2006/math" xmlns:v="urn:schemas-microsoft-com:vml" xmlns:wp14="http://schemas.microsoft.com/office/word/2010/wordprocessingDrawing" xmlns:wp="http://schemas.openxmlformats.org/drawingml/2006/wordprocessingDrawing" xmlns:w10="urn:schemas-microsoft-com:office:word" xmlns:w="http://schemas.openxmlformats.org/wordprocessingml/2006/main" xmlns:w14="http://schemas.microsoft.com/office/word/2010/wordml" xmlns:w15="http://schemas.microsoft.com/office/word/2012/wordml" xmlns:w16cex="http://schemas.microsoft.com/office/word/2018/wordml/cex" xmlns:w16cid="http://schemas.microsoft.com/office/word/2016/wordml/cid" xmlns:w16="http://schemas.microsoft.com/office/word/2018/wordml" xmlns:w16sdtdh="http://schemas.microsoft.com/office/word/2020/wordml/sdtdatahash" xmlns:w16se="http://schemas.microsoft.com/office/word/2015/wordml/symex" xmlns:wpg="http://schemas.microsoft.com/office/word/2010/wordprocessingGroup" xmlns:wpi="http://schemas.microsoft.com/office/word/2010/wordprocessingInk" xmlns:wne="http://schemas.microsoft.com/office/word/2006/wordml" xmlns:wps="http://schemas.microsoft.com/office/word/2010/wordprocessingShape" mc:Ignorable="w14 w15 w16se w16cid w16 w16cex w16sdtdh wp14">
+<w:endnotes xmlns:wpc="http://schemas.microsoft.com/office/word/2010/wordprocessingCanvas" xmlns:cx="http://schemas.microsoft.com/office/drawing/2014/chartex" xmlns:cx1="http://schemas.microsoft.com/office/drawing/2015/9/8/chartex" xmlns:cx2="http://schemas.microsoft.com/office/drawing/2015/10/21/chartex" xmlns:cx3="http://schemas.microsoft.com/office/drawing/2016/5/9/chartex" xmlns:cx4="http://schemas.microsoft.com/office/drawing/2016/5/10/chartex" xmlns:cx5="http://schemas.microsoft.com/office/drawing/2016/5/11/chartex" xmlns:cx6="http://schemas.microsoft.com/office/drawing/2016/5/12/chartex" xmlns:cx7="http://schemas.microsoft.com/office/drawing/2016/5/13/chartex" xmlns:cx8="http://schemas.microsoft.com/office/drawing/2016/5/14/chartex" xmlns:mc="http://schemas.openxmlformats.org/markup-compatibility/2006" xmlns:aink="http://schemas.microsoft.com/office/drawing/2016/ink" xmlns:am3d="http://schemas.microsoft.com/office/drawing/2017/model3d" xmlns:o="urn:schemas-microsoft-com:office:office" xmlns:oel="http://schemas.microsoft.com/office/2019/extlst" xmlns:r="http://schemas.openxmlformats.org/officeDocument/2006/relationships" xmlns:m="http://schemas.openxmlformats.org/officeDocument/2006/math" xmlns:v="urn:schemas-microsoft-com:vml" xmlns:wp14="http://schemas.microsoft.com/office/word/2010/wordprocessingDrawing" xmlns:wp="http://schemas.openxmlformats.org/drawingml/2006/wordprocessingDrawing" xmlns:w10="urn:schemas-microsoft-com:office:word" xmlns:w="http://schemas.openxmlformats.org/wordprocessingml/2006/main" xmlns:w14="http://schemas.microsoft.com/office/word/2010/wordml" xmlns:w15="http://schemas.microsoft.com/office/word/2012/wordml" xmlns:w16cex="http://schemas.microsoft.com/office/word/2018/wordml/cex" xmlns:w16cid="http://schemas.microsoft.com/office/word/2016/wordml/cid" xmlns:w16="http://schemas.microsoft.com/office/word/2018/wordml" xmlns:w16sdtdh="http://schemas.microsoft.com/office/word/2020/wordml/sdtdatahash" xmlns:w16se="http://schemas.microsoft.com/office/word/2015/wordml/symex" xmlns:wpg="http://schemas.microsoft.com/office/word/2010/wordprocessingGroup" xmlns:wpi="http://schemas.microsoft.com/office/word/2010/wordprocessingInk" xmlns:wne="http://schemas.microsoft.com/office/word/2006/wordml" xmlns:wps="http://schemas.microsoft.com/office/word/2010/wordprocessingShape" mc:Ignorable="w14 w15 w16se w16cid w16 w16cex w16sdtdh wp14">
   <w:endnote w:type="separator" w:id="-1">
     <w:p>
       <w:pPr>
@@ -8961,7 +9207,7 @@
 </file>
 
 <file path=word/footer1.xml><?xml version="1.0" encoding="utf-8"?>
-<w:ftr xmlns:wpc="http://schemas.microsoft.com/office/word/2010/wordprocessingCanvas" xmlns:cx="http://schemas.microsoft.com/office/drawing/2014/chartex" xmlns:cx1="http://schemas.microsoft.com/office/drawing/2015/9/8/chartex" xmlns:cx2="http://schemas.microsoft.com/office/drawing/2015/10/21/chartex" xmlns:cx3="http://schemas.microsoft.com/office/drawing/2016/5/9/chartex" xmlns:cx4="http://schemas.microsoft.com/office/drawing/2016/5/10/chartex" xmlns:cx5="http://schemas.microsoft.com/office/drawing/2016/5/11/chartex" xmlns:cx6="http://schemas.microsoft.com/office/drawing/2016/5/12/chartex" xmlns:cx7="http://schemas.microsoft.com/office/drawing/2016/5/13/chartex" xmlns:cx8="http://schemas.microsoft.com/office/drawing/2016/5/14/chartex" xmlns:mc="http://schemas.openxmlformats.org/markup-compatibility/2006" xmlns:aink="http://schemas.microsoft.com/office/drawing/2016/ink" xmlns:am3d="http://schemas.microsoft.com/office/drawing/2017/model3d" xmlns:o="urn:schemas-microsoft-com:office:office" xmlns:r="http://schemas.openxmlformats.org/officeDocument/2006/relationships" xmlns:m="http://schemas.openxmlformats.org/officeDocument/2006/math" xmlns:v="urn:schemas-microsoft-com:vml" xmlns:wp14="http://schemas.microsoft.com/office/word/2010/wordprocessingDrawing" xmlns:wp="http://schemas.openxmlformats.org/drawingml/2006/wordprocessingDrawing" xmlns:w10="urn:schemas-microsoft-com:office:word" xmlns:w="http://schemas.openxmlformats.org/wordprocessingml/2006/main" xmlns:w14="http://schemas.microsoft.com/office/word/2010/wordml" xmlns:w15="http://schemas.microsoft.com/office/word/2012/wordml" xmlns:w16cex="http://schemas.microsoft.com/office/word/2018/wordml/cex" xmlns:w16cid="http://schemas.microsoft.com/office/word/2016/wordml/cid" xmlns:w16="http://schemas.microsoft.com/office/word/2018/wordml" xmlns:w16sdtdh="http://schemas.microsoft.com/office/word/2020/wordml/sdtdatahash" xmlns:w16se="http://schemas.microsoft.com/office/word/2015/wordml/symex" xmlns:wpg="http://schemas.microsoft.com/office/word/2010/wordprocessingGroup" xmlns:wpi="http://schemas.microsoft.com/office/word/2010/wordprocessingInk" xmlns:wne="http://schemas.microsoft.com/office/word/2006/wordml" xmlns:wps="http://schemas.microsoft.com/office/word/2010/wordprocessingShape" mc:Ignorable="w14 w15 w16se w16cid w16 w16cex w16sdtdh wp14">
+<w:ftr xmlns:wpc="http://schemas.microsoft.com/office/word/2010/wordprocessingCanvas" xmlns:cx="http://schemas.microsoft.com/office/drawing/2014/chartex" xmlns:cx1="http://schemas.microsoft.com/office/drawing/2015/9/8/chartex" xmlns:cx2="http://schemas.microsoft.com/office/drawing/2015/10/21/chartex" xmlns:cx3="http://schemas.microsoft.com/office/drawing/2016/5/9/chartex" xmlns:cx4="http://schemas.microsoft.com/office/drawing/2016/5/10/chartex" xmlns:cx5="http://schemas.microsoft.com/office/drawing/2016/5/11/chartex" xmlns:cx6="http://schemas.microsoft.com/office/drawing/2016/5/12/chartex" xmlns:cx7="http://schemas.microsoft.com/office/drawing/2016/5/13/chartex" xmlns:cx8="http://schemas.microsoft.com/office/drawing/2016/5/14/chartex" xmlns:mc="http://schemas.openxmlformats.org/markup-compatibility/2006" xmlns:aink="http://schemas.microsoft.com/office/drawing/2016/ink" xmlns:am3d="http://schemas.microsoft.com/office/drawing/2017/model3d" xmlns:o="urn:schemas-microsoft-com:office:office" xmlns:oel="http://schemas.microsoft.com/office/2019/extlst" xmlns:r="http://schemas.openxmlformats.org/officeDocument/2006/relationships" xmlns:m="http://schemas.openxmlformats.org/officeDocument/2006/math" xmlns:v="urn:schemas-microsoft-com:vml" xmlns:wp14="http://schemas.microsoft.com/office/word/2010/wordprocessingDrawing" xmlns:wp="http://schemas.openxmlformats.org/drawingml/2006/wordprocessingDrawing" xmlns:w10="urn:schemas-microsoft-com:office:word" xmlns:w="http://schemas.openxmlformats.org/wordprocessingml/2006/main" xmlns:w14="http://schemas.microsoft.com/office/word/2010/wordml" xmlns:w15="http://schemas.microsoft.com/office/word/2012/wordml" xmlns:w16cex="http://schemas.microsoft.com/office/word/2018/wordml/cex" xmlns:w16cid="http://schemas.microsoft.com/office/word/2016/wordml/cid" xmlns:w16="http://schemas.microsoft.com/office/word/2018/wordml" xmlns:w16sdtdh="http://schemas.microsoft.com/office/word/2020/wordml/sdtdatahash" xmlns:w16se="http://schemas.microsoft.com/office/word/2015/wordml/symex" xmlns:wpg="http://schemas.microsoft.com/office/word/2010/wordprocessingGroup" xmlns:wpi="http://schemas.microsoft.com/office/word/2010/wordprocessingInk" xmlns:wne="http://schemas.microsoft.com/office/word/2006/wordml" xmlns:wps="http://schemas.microsoft.com/office/word/2010/wordprocessingShape" mc:Ignorable="w14 w15 w16se w16cid w16 w16cex w16sdtdh wp14">
   <w:p>
     <w:pPr>
       <w:pStyle w:val="Footer"/>
@@ -9097,7 +9343,7 @@
 </file>
 
 <file path=word/footnotes.xml><?xml version="1.0" encoding="utf-8"?>
-<w:footnotes xmlns:wpc="http://schemas.microsoft.com/office/word/2010/wordprocessingCanvas" xmlns:cx="http://schemas.microsoft.com/office/drawing/2014/chartex" xmlns:cx1="http://schemas.microsoft.com/office/drawing/2015/9/8/chartex" xmlns:cx2="http://schemas.microsoft.com/office/drawing/2015/10/21/chartex" xmlns:cx3="http://schemas.microsoft.com/office/drawing/2016/5/9/chartex" xmlns:cx4="http://schemas.microsoft.com/office/drawing/2016/5/10/chartex" xmlns:cx5="http://schemas.microsoft.com/office/drawing/2016/5/11/chartex" xmlns:cx6="http://schemas.microsoft.com/office/drawing/2016/5/12/chartex" xmlns:cx7="http://schemas.microsoft.com/office/drawing/2016/5/13/chartex" xmlns:cx8="http://schemas.microsoft.com/office/drawing/2016/5/14/chartex" xmlns:mc="http://schemas.openxmlformats.org/markup-compatibility/2006" xmlns:aink="http://schemas.microsoft.com/office/drawing/2016/ink" xmlns:am3d="http://schemas.microsoft.com/office/drawing/2017/model3d" xmlns:o="urn:schemas-microsoft-com:office:office" xmlns:r="http://schemas.openxmlformats.org/officeDocument/2006/relationships" xmlns:m="http://schemas.openxmlformats.org/officeDocument/2006/math" xmlns:v="urn:schemas-microsoft-com:vml" xmlns:wp14="http://schemas.microsoft.com/office/word/2010/wordprocessingDrawing" xmlns:wp="http://schemas.openxmlformats.org/drawingml/2006/wordprocessingDrawing" xmlns:w10="urn:schemas-microsoft-com:office:word" xmlns:w="http://schemas.openxmlformats.org/wordprocessingml/2006/main" xmlns:w14="http://schemas.microsoft.com/office/word/2010/wordml" xmlns:w15="http://schemas.microsoft.com/office/word/2012/wordml" xmlns:w16cex="http://schemas.microsoft.com/office/word/2018/wordml/cex" xmlns:w16cid="http://schemas.microsoft.com/office/word/2016/wordml/cid" xmlns:w16="http://schemas.microsoft.com/office/word/2018/wordml" xmlns:w16sdtdh="http://schemas.microsoft.com/office/word/2020/wordml/sdtdatahash" xmlns:w16se="http://schemas.microsoft.com/office/word/2015/wordml/symex" xmlns:wpg="http://schemas.microsoft.com/office/word/2010/wordprocessingGroup" xmlns:wpi="http://schemas.microsoft.com/office/word/2010/wordprocessingInk" xmlns:wne="http://schemas.microsoft.com/office/word/2006/wordml" xmlns:wps="http://schemas.microsoft.com/office/word/2010/wordprocessingShape" mc:Ignorable="w14 w15 w16se w16cid w16 w16cex w16sdtdh wp14">
+<w:footnotes xmlns:wpc="http://schemas.microsoft.com/office/word/2010/wordprocessingCanvas" xmlns:cx="http://schemas.microsoft.com/office/drawing/2014/chartex" xmlns:cx1="http://schemas.microsoft.com/office/drawing/2015/9/8/chartex" xmlns:cx2="http://schemas.microsoft.com/office/drawing/2015/10/21/chartex" xmlns:cx3="http://schemas.microsoft.com/office/drawing/2016/5/9/chartex" xmlns:cx4="http://schemas.microsoft.com/office/drawing/2016/5/10/chartex" xmlns:cx5="http://schemas.microsoft.com/office/drawing/2016/5/11/chartex" xmlns:cx6="http://schemas.microsoft.com/office/drawing/2016/5/12/chartex" xmlns:cx7="http://schemas.microsoft.com/office/drawing/2016/5/13/chartex" xmlns:cx8="http://schemas.microsoft.com/office/drawing/2016/5/14/chartex" xmlns:mc="http://schemas.openxmlformats.org/markup-compatibility/2006" xmlns:aink="http://schemas.microsoft.com/office/drawing/2016/ink" xmlns:am3d="http://schemas.microsoft.com/office/drawing/2017/model3d" xmlns:o="urn:schemas-microsoft-com:office:office" xmlns:oel="http://schemas.microsoft.com/office/2019/extlst" xmlns:r="http://schemas.openxmlformats.org/officeDocument/2006/relationships" xmlns:m="http://schemas.openxmlformats.org/officeDocument/2006/math" xmlns:v="urn:schemas-microsoft-com:vml" xmlns:wp14="http://schemas.microsoft.com/office/word/2010/wordprocessingDrawing" xmlns:wp="http://schemas.openxmlformats.org/drawingml/2006/wordprocessingDrawing" xmlns:w10="urn:schemas-microsoft-com:office:word" xmlns:w="http://schemas.openxmlformats.org/wordprocessingml/2006/main" xmlns:w14="http://schemas.microsoft.com/office/word/2010/wordml" xmlns:w15="http://schemas.microsoft.com/office/word/2012/wordml" xmlns:w16cex="http://schemas.microsoft.com/office/word/2018/wordml/cex" xmlns:w16cid="http://schemas.microsoft.com/office/word/2016/wordml/cid" xmlns:w16="http://schemas.microsoft.com/office/word/2018/wordml" xmlns:w16sdtdh="http://schemas.microsoft.com/office/word/2020/wordml/sdtdatahash" xmlns:w16se="http://schemas.microsoft.com/office/word/2015/wordml/symex" xmlns:wpg="http://schemas.microsoft.com/office/word/2010/wordprocessingGroup" xmlns:wpi="http://schemas.microsoft.com/office/word/2010/wordprocessingInk" xmlns:wne="http://schemas.microsoft.com/office/word/2006/wordml" xmlns:wps="http://schemas.microsoft.com/office/word/2010/wordprocessingShape" mc:Ignorable="w14 w15 w16se w16cid w16 w16cex w16sdtdh wp14">
   <w:footnote w:type="separator" w:id="-1">
     <w:p>
       <w:pPr>
@@ -9243,7 +9489,7 @@
 </file>
 
 <file path=word/numbering.xml><?xml version="1.0" encoding="utf-8"?>
-<w:numbering xmlns:wpc="http://schemas.microsoft.com/office/word/2010/wordprocessingCanvas" xmlns:cx="http://schemas.microsoft.com/office/drawing/2014/chartex" xmlns:cx1="http://schemas.microsoft.com/office/drawing/2015/9/8/chartex" xmlns:cx2="http://schemas.microsoft.com/office/drawing/2015/10/21/chartex" xmlns:cx3="http://schemas.microsoft.com/office/drawing/2016/5/9/chartex" xmlns:cx4="http://schemas.microsoft.com/office/drawing/2016/5/10/chartex" xmlns:cx5="http://schemas.microsoft.com/office/drawing/2016/5/11/chartex" xmlns:cx6="http://schemas.microsoft.com/office/drawing/2016/5/12/chartex" xmlns:cx7="http://schemas.microsoft.com/office/drawing/2016/5/13/chartex" xmlns:cx8="http://schemas.microsoft.com/office/drawing/2016/5/14/chartex" xmlns:mc="http://schemas.openxmlformats.org/markup-compatibility/2006" xmlns:aink="http://schemas.microsoft.com/office/drawing/2016/ink" xmlns:am3d="http://schemas.microsoft.com/office/drawing/2017/model3d" xmlns:o="urn:schemas-microsoft-com:office:office" xmlns:r="http://schemas.openxmlformats.org/officeDocument/2006/relationships" xmlns:m="http://schemas.openxmlformats.org/officeDocument/2006/math" xmlns:v="urn:schemas-microsoft-com:vml" xmlns:wp14="http://schemas.microsoft.com/office/word/2010/wordprocessingDrawing" xmlns:wp="http://schemas.openxmlformats.org/drawingml/2006/wordprocessingDrawing" xmlns:w10="urn:schemas-microsoft-com:office:word" xmlns:w="http://schemas.openxmlformats.org/wordprocessingml/2006/main" xmlns:w14="http://schemas.microsoft.com/office/word/2010/wordml" xmlns:w15="http://schemas.microsoft.com/office/word/2012/wordml" xmlns:w16cex="http://schemas.microsoft.com/office/word/2018/wordml/cex" xmlns:w16cid="http://schemas.microsoft.com/office/word/2016/wordml/cid" xmlns:w16="http://schemas.microsoft.com/office/word/2018/wordml" xmlns:w16sdtdh="http://schemas.microsoft.com/office/word/2020/wordml/sdtdatahash" xmlns:w16se="http://schemas.microsoft.com/office/word/2015/wordml/symex" xmlns:wpg="http://schemas.microsoft.com/office/word/2010/wordprocessingGroup" xmlns:wpi="http://schemas.microsoft.com/office/word/2010/wordprocessingInk" xmlns:wne="http://schemas.microsoft.com/office/word/2006/wordml" xmlns:wps="http://schemas.microsoft.com/office/word/2010/wordprocessingShape" mc:Ignorable="w14 w15 w16se w16cid w16 w16cex w16sdtdh wp14">
+<w:numbering xmlns:wpc="http://schemas.microsoft.com/office/word/2010/wordprocessingCanvas" xmlns:cx="http://schemas.microsoft.com/office/drawing/2014/chartex" xmlns:cx1="http://schemas.microsoft.com/office/drawing/2015/9/8/chartex" xmlns:cx2="http://schemas.microsoft.com/office/drawing/2015/10/21/chartex" xmlns:cx3="http://schemas.microsoft.com/office/drawing/2016/5/9/chartex" xmlns:cx4="http://schemas.microsoft.com/office/drawing/2016/5/10/chartex" xmlns:cx5="http://schemas.microsoft.com/office/drawing/2016/5/11/chartex" xmlns:cx6="http://schemas.microsoft.com/office/drawing/2016/5/12/chartex" xmlns:cx7="http://schemas.microsoft.com/office/drawing/2016/5/13/chartex" xmlns:cx8="http://schemas.microsoft.com/office/drawing/2016/5/14/chartex" xmlns:mc="http://schemas.openxmlformats.org/markup-compatibility/2006" xmlns:aink="http://schemas.microsoft.com/office/drawing/2016/ink" xmlns:am3d="http://schemas.microsoft.com/office/drawing/2017/model3d" xmlns:o="urn:schemas-microsoft-com:office:office" xmlns:oel="http://schemas.microsoft.com/office/2019/extlst" xmlns:r="http://schemas.openxmlformats.org/officeDocument/2006/relationships" xmlns:m="http://schemas.openxmlformats.org/officeDocument/2006/math" xmlns:v="urn:schemas-microsoft-com:vml" xmlns:wp14="http://schemas.microsoft.com/office/word/2010/wordprocessingDrawing" xmlns:wp="http://schemas.openxmlformats.org/drawingml/2006/wordprocessingDrawing" xmlns:w10="urn:schemas-microsoft-com:office:word" xmlns:w="http://schemas.openxmlformats.org/wordprocessingml/2006/main" xmlns:w14="http://schemas.microsoft.com/office/word/2010/wordml" xmlns:w15="http://schemas.microsoft.com/office/word/2012/wordml" xmlns:w16cex="http://schemas.microsoft.com/office/word/2018/wordml/cex" xmlns:w16cid="http://schemas.microsoft.com/office/word/2016/wordml/cid" xmlns:w16="http://schemas.microsoft.com/office/word/2018/wordml" xmlns:w16sdtdh="http://schemas.microsoft.com/office/word/2020/wordml/sdtdatahash" xmlns:w16se="http://schemas.microsoft.com/office/word/2015/wordml/symex" xmlns:wpg="http://schemas.microsoft.com/office/word/2010/wordprocessingGroup" xmlns:wpi="http://schemas.microsoft.com/office/word/2010/wordprocessingInk" xmlns:wne="http://schemas.microsoft.com/office/word/2006/wordml" xmlns:wps="http://schemas.microsoft.com/office/word/2010/wordprocessingShape" mc:Ignorable="w14 w15 w16se w16cid w16 w16cex w16sdtdh wp14">
   <w:abstractNum w:abstractNumId="0" w15:restartNumberingAfterBreak="0">
     <w:nsid w:val="00AE371B"/>
     <w:multiLevelType w:val="hybridMultilevel"/>
@@ -13029,79 +13275,79 @@
       </w:rPr>
     </w:lvl>
   </w:abstractNum>
-  <w:num w:numId="1">
+  <w:num w:numId="1" w16cid:durableId="1419864464">
     <w:abstractNumId w:val="25"/>
   </w:num>
-  <w:num w:numId="2">
+  <w:num w:numId="2" w16cid:durableId="464658591">
     <w:abstractNumId w:val="19"/>
   </w:num>
-  <w:num w:numId="3">
+  <w:num w:numId="3" w16cid:durableId="1467159251">
     <w:abstractNumId w:val="19"/>
   </w:num>
-  <w:num w:numId="4">
+  <w:num w:numId="4" w16cid:durableId="1473330175">
     <w:abstractNumId w:val="19"/>
   </w:num>
-  <w:num w:numId="5">
+  <w:num w:numId="5" w16cid:durableId="253827615">
     <w:abstractNumId w:val="19"/>
   </w:num>
-  <w:num w:numId="6">
+  <w:num w:numId="6" w16cid:durableId="878131378">
     <w:abstractNumId w:val="19"/>
   </w:num>
-  <w:num w:numId="7">
+  <w:num w:numId="7" w16cid:durableId="1261983214">
     <w:abstractNumId w:val="19"/>
   </w:num>
-  <w:num w:numId="8">
+  <w:num w:numId="8" w16cid:durableId="1316757566">
     <w:abstractNumId w:val="19"/>
   </w:num>
-  <w:num w:numId="9">
+  <w:num w:numId="9" w16cid:durableId="1152671941">
     <w:abstractNumId w:val="19"/>
   </w:num>
-  <w:num w:numId="10">
+  <w:num w:numId="10" w16cid:durableId="925505457">
     <w:abstractNumId w:val="19"/>
   </w:num>
-  <w:num w:numId="11">
+  <w:num w:numId="11" w16cid:durableId="1925265724">
     <w:abstractNumId w:val="19"/>
   </w:num>
-  <w:num w:numId="12">
+  <w:num w:numId="12" w16cid:durableId="1000276422">
     <w:abstractNumId w:val="19"/>
   </w:num>
-  <w:num w:numId="13">
+  <w:num w:numId="13" w16cid:durableId="121772590">
     <w:abstractNumId w:val="2"/>
   </w:num>
-  <w:num w:numId="14">
+  <w:num w:numId="14" w16cid:durableId="1595045791">
     <w:abstractNumId w:val="18"/>
   </w:num>
-  <w:num w:numId="15">
+  <w:num w:numId="15" w16cid:durableId="1618832579">
     <w:abstractNumId w:val="22"/>
   </w:num>
-  <w:num w:numId="16">
+  <w:num w:numId="16" w16cid:durableId="703987803">
     <w:abstractNumId w:val="26"/>
   </w:num>
-  <w:num w:numId="17">
+  <w:num w:numId="17" w16cid:durableId="1399129303">
     <w:abstractNumId w:val="0"/>
   </w:num>
-  <w:num w:numId="18">
+  <w:num w:numId="18" w16cid:durableId="223638681">
     <w:abstractNumId w:val="10"/>
   </w:num>
-  <w:num w:numId="19">
+  <w:num w:numId="19" w16cid:durableId="1528105916">
     <w:abstractNumId w:val="33"/>
   </w:num>
-  <w:num w:numId="20">
+  <w:num w:numId="20" w16cid:durableId="1083601321">
     <w:abstractNumId w:val="24"/>
   </w:num>
-  <w:num w:numId="21">
+  <w:num w:numId="21" w16cid:durableId="1244413085">
     <w:abstractNumId w:val="23"/>
   </w:num>
-  <w:num w:numId="22">
+  <w:num w:numId="22" w16cid:durableId="1224634286">
     <w:abstractNumId w:val="1"/>
   </w:num>
-  <w:num w:numId="23">
+  <w:num w:numId="23" w16cid:durableId="1407533722">
     <w:abstractNumId w:val="27"/>
   </w:num>
-  <w:num w:numId="24">
+  <w:num w:numId="24" w16cid:durableId="1210612187">
     <w:abstractNumId w:val="9"/>
   </w:num>
-  <w:num w:numId="25">
+  <w:num w:numId="25" w16cid:durableId="2063823237">
     <w:abstractNumId w:val="19"/>
     <w:lvlOverride w:ilvl="0">
       <w:startOverride w:val="1"/>
@@ -13131,16 +13377,16 @@
       <w:startOverride w:val="1"/>
     </w:lvlOverride>
   </w:num>
-  <w:num w:numId="26">
+  <w:num w:numId="26" w16cid:durableId="473521611">
     <w:abstractNumId w:val="7"/>
   </w:num>
-  <w:num w:numId="27">
+  <w:num w:numId="27" w16cid:durableId="1382049169">
     <w:abstractNumId w:val="4"/>
   </w:num>
-  <w:num w:numId="28">
+  <w:num w:numId="28" w16cid:durableId="2055225817">
     <w:abstractNumId w:val="3"/>
   </w:num>
-  <w:num w:numId="29">
+  <w:num w:numId="29" w16cid:durableId="1248539519">
     <w:abstractNumId w:val="19"/>
     <w:lvlOverride w:ilvl="0">
       <w:startOverride w:val="1"/>
@@ -13170,64 +13416,64 @@
       <w:startOverride w:val="1"/>
     </w:lvlOverride>
   </w:num>
-  <w:num w:numId="30">
+  <w:num w:numId="30" w16cid:durableId="980381986">
     <w:abstractNumId w:val="6"/>
   </w:num>
-  <w:num w:numId="31">
+  <w:num w:numId="31" w16cid:durableId="558979841">
     <w:abstractNumId w:val="12"/>
   </w:num>
-  <w:num w:numId="32">
+  <w:num w:numId="32" w16cid:durableId="1914896385">
     <w:abstractNumId w:val="17"/>
   </w:num>
-  <w:num w:numId="33">
+  <w:num w:numId="33" w16cid:durableId="2059893703">
     <w:abstractNumId w:val="11"/>
   </w:num>
-  <w:num w:numId="34">
+  <w:num w:numId="34" w16cid:durableId="456218326">
     <w:abstractNumId w:val="31"/>
   </w:num>
-  <w:num w:numId="35">
+  <w:num w:numId="35" w16cid:durableId="834033148">
     <w:abstractNumId w:val="14"/>
   </w:num>
-  <w:num w:numId="36">
+  <w:num w:numId="36" w16cid:durableId="1742949328">
     <w:abstractNumId w:val="15"/>
   </w:num>
-  <w:num w:numId="37">
+  <w:num w:numId="37" w16cid:durableId="44644901">
     <w:abstractNumId w:val="21"/>
   </w:num>
-  <w:num w:numId="38">
+  <w:num w:numId="38" w16cid:durableId="178131960">
     <w:abstractNumId w:val="30"/>
   </w:num>
-  <w:num w:numId="39">
+  <w:num w:numId="39" w16cid:durableId="1139031020">
     <w:abstractNumId w:val="20"/>
   </w:num>
-  <w:num w:numId="40">
+  <w:num w:numId="40" w16cid:durableId="367530593">
     <w:abstractNumId w:val="32"/>
   </w:num>
-  <w:num w:numId="41">
+  <w:num w:numId="41" w16cid:durableId="638268364">
     <w:abstractNumId w:val="13"/>
   </w:num>
-  <w:num w:numId="42">
+  <w:num w:numId="42" w16cid:durableId="73019052">
     <w:abstractNumId w:val="28"/>
   </w:num>
-  <w:num w:numId="43">
+  <w:num w:numId="43" w16cid:durableId="358285505">
     <w:abstractNumId w:val="34"/>
   </w:num>
-  <w:num w:numId="44">
+  <w:num w:numId="44" w16cid:durableId="1572353600">
     <w:abstractNumId w:val="19"/>
   </w:num>
-  <w:num w:numId="45">
+  <w:num w:numId="45" w16cid:durableId="1599436785">
     <w:abstractNumId w:val="19"/>
   </w:num>
-  <w:num w:numId="46">
+  <w:num w:numId="46" w16cid:durableId="641428556">
     <w:abstractNumId w:val="8"/>
   </w:num>
-  <w:num w:numId="47">
+  <w:num w:numId="47" w16cid:durableId="1252818876">
     <w:abstractNumId w:val="16"/>
   </w:num>
-  <w:num w:numId="48">
+  <w:num w:numId="48" w16cid:durableId="1155492454">
     <w:abstractNumId w:val="5"/>
   </w:num>
-  <w:num w:numId="49">
+  <w:num w:numId="49" w16cid:durableId="2075010632">
     <w:abstractNumId w:val="29"/>
   </w:num>
 </w:numbering>
@@ -13890,7 +14136,6 @@
   <w:style w:type="character" w:default="1" w:styleId="DefaultParagraphFont">
     <w:name w:val="Default Paragraph Font"/>
     <w:uiPriority w:val="1"/>
-    <w:semiHidden/>
     <w:unhideWhenUsed/>
   </w:style>
   <w:style w:type="table" w:default="1" w:styleId="TableNormal">
@@ -15191,16 +15436,16 @@
 </file>
 
 <file path=customXml/item2.xml><?xml version="1.0" encoding="utf-8"?>
+<b:Sources xmlns:b="http://schemas.openxmlformats.org/officeDocument/2006/bibliography" SelectedStyle="\apasixtheditionofficeonline.xsl" StyleName="APA" Version="6"/>
+</file>
+
+<file path=customXml/item3.xml><?xml version="1.0" encoding="utf-8"?>
 <?mso-contentType ?>
 <FormTemplates xmlns="http://schemas.microsoft.com/sharepoint/v3/contenttype/forms">
   <Display>DocumentLibraryForm</Display>
   <Edit>AssetEditForm</Edit>
   <New>DocumentLibraryForm</New>
 </FormTemplates>
-</file>
-
-<file path=customXml/item3.xml><?xml version="1.0" encoding="utf-8"?>
-<b:Sources xmlns:b="http://schemas.openxmlformats.org/officeDocument/2006/bibliography" SelectedStyle="\apasixtheditionofficeonline.xsl" StyleName="APA" Version="6"/>
 </file>
 
 <file path=customXml/itemProps1.xml><?xml version="1.0" encoding="utf-8"?>
@@ -15212,17 +15457,17 @@
 </file>
 
 <file path=customXml/itemProps2.xml><?xml version="1.0" encoding="utf-8"?>
+<ds:datastoreItem xmlns:ds="http://schemas.openxmlformats.org/officeDocument/2006/customXml" ds:itemID="{ADE6BE05-C07A-4FEB-BF3D-0B93B1ACF181}">
+  <ds:schemaRefs>
+    <ds:schemaRef ds:uri="http://schemas.openxmlformats.org/officeDocument/2006/bibliography"/>
+  </ds:schemaRefs>
+</ds:datastoreItem>
+</file>
+
+<file path=customXml/itemProps3.xml><?xml version="1.0" encoding="utf-8"?>
 <ds:datastoreItem xmlns:ds="http://schemas.openxmlformats.org/officeDocument/2006/customXml" ds:itemID="{1A3EA57F-50D6-4332-9CCE-01AA9228397A}">
   <ds:schemaRefs>
     <ds:schemaRef ds:uri="http://schemas.microsoft.com/sharepoint/v3/contenttype/forms"/>
   </ds:schemaRefs>
 </ds:datastoreItem>
-</file>
-
-<file path=customXml/itemProps3.xml><?xml version="1.0" encoding="utf-8"?>
-<ds:datastoreItem xmlns:ds="http://schemas.openxmlformats.org/officeDocument/2006/customXml" ds:itemID="{ADE6BE05-C07A-4FEB-BF3D-0B93B1ACF181}">
-  <ds:schemaRefs>
-    <ds:schemaRef ds:uri="http://schemas.openxmlformats.org/officeDocument/2006/bibliography"/>
-  </ds:schemaRefs>
-</ds:datastoreItem>
 </file>
</xml_diff>